<commit_message>
Updating WBS and defining activity details
</commit_message>
<xml_diff>
--- a/Project Plan.docx
+++ b/Project Plan.docx
@@ -740,9 +740,6 @@
       </w:r>
       <w:bookmarkEnd w:id="0"/>
     </w:p>
-    <w:p/>
-    <w:p/>
-    <w:p/>
     <w:p>
       <w:pPr>
         <w:pStyle w:val="Heading2"/>
@@ -1081,7 +1078,14 @@
           <w:iCs/>
           <w:lang w:val="vi-VN"/>
         </w:rPr>
-        <w:t xml:space="preserve"> Airbnb,</w:t>
+        <w:t xml:space="preserve"> Airbnb</w:t>
+      </w:r>
+      <w:r>
+        <w:rPr>
+          <w:iCs/>
+          <w:lang w:val="en-US"/>
+        </w:rPr>
+        <w:t>,</w:t>
       </w:r>
       <w:r>
         <w:rPr>
@@ -1203,6 +1207,7 @@
     </w:p>
     <w:p>
       <w:pPr>
+        <w:jc w:val="both"/>
         <w:rPr>
           <w:lang w:val="vi-VN"/>
         </w:rPr>
@@ -1340,6 +1345,7 @@
           <w:ilvl w:val="0"/>
           <w:numId w:val="3"/>
         </w:numPr>
+        <w:jc w:val="both"/>
         <w:rPr>
           <w:lang w:val="vi-VN"/>
         </w:rPr>
@@ -1358,6 +1364,7 @@
           <w:ilvl w:val="0"/>
           <w:numId w:val="3"/>
         </w:numPr>
+        <w:jc w:val="both"/>
         <w:rPr>
           <w:lang w:val="vi-VN"/>
         </w:rPr>
@@ -1376,6 +1383,7 @@
           <w:ilvl w:val="0"/>
           <w:numId w:val="3"/>
         </w:numPr>
+        <w:jc w:val="both"/>
         <w:rPr>
           <w:lang w:val="vi-VN"/>
         </w:rPr>
@@ -1394,6 +1402,7 @@
           <w:ilvl w:val="0"/>
           <w:numId w:val="3"/>
         </w:numPr>
+        <w:jc w:val="both"/>
         <w:rPr>
           <w:lang w:val="vi-VN"/>
         </w:rPr>
@@ -1420,7 +1429,6 @@
         <w:rPr>
           <w:lang w:val="en-US"/>
         </w:rPr>
-        <w:lastRenderedPageBreak/>
         <w:t xml:space="preserve">Return </w:t>
       </w:r>
       <w:r>
@@ -1487,6 +1495,7 @@
       </w:pPr>
       <w:bookmarkStart w:id="2" w:name="_Toc46748290"/>
       <w:r>
+        <w:lastRenderedPageBreak/>
         <w:t>Document content</w:t>
       </w:r>
       <w:bookmarkEnd w:id="2"/>
@@ -1494,9 +1503,9 @@
         <w:t>s</w:t>
       </w:r>
     </w:p>
-    <w:p/>
     <w:p>
       <w:pPr>
+        <w:jc w:val="both"/>
         <w:rPr>
           <w:lang w:val="vi-VN"/>
         </w:rPr>
@@ -1514,7 +1523,31 @@
         <w:rPr>
           <w:lang w:val="vi-VN"/>
         </w:rPr>
-        <w:t xml:space="preserve">two sectors including </w:t>
+        <w:t xml:space="preserve">two </w:t>
+      </w:r>
+      <w:r>
+        <w:rPr>
+          <w:lang w:val="en-US"/>
+        </w:rPr>
+        <w:t xml:space="preserve">main </w:t>
+      </w:r>
+      <w:r>
+        <w:rPr>
+          <w:lang w:val="vi-VN"/>
+        </w:rPr>
+        <w:t>sect</w:t>
+      </w:r>
+      <w:r>
+        <w:rPr>
+          <w:lang w:val="en-US"/>
+        </w:rPr>
+        <w:t>ion</w:t>
+      </w:r>
+      <w:r>
+        <w:rPr>
+          <w:lang w:val="vi-VN"/>
+        </w:rPr>
+        <w:t xml:space="preserve">s including </w:t>
       </w:r>
       <w:r>
         <w:rPr>
@@ -1548,6 +1581,7 @@
           <w:ilvl w:val="0"/>
           <w:numId w:val="4"/>
         </w:numPr>
+        <w:jc w:val="both"/>
         <w:rPr>
           <w:lang w:val="vi-VN"/>
         </w:rPr>
@@ -1572,6 +1606,7 @@
           <w:ilvl w:val="0"/>
           <w:numId w:val="4"/>
         </w:numPr>
+        <w:jc w:val="both"/>
         <w:rPr>
           <w:lang w:val="vi-VN"/>
         </w:rPr>
@@ -1621,10 +1656,10 @@
           <w:lang w:val="vi-VN"/>
         </w:rPr>
         <w:drawing>
-          <wp:inline distT="0" distB="0" distL="0" distR="0" wp14:anchorId="168F8ECE" wp14:editId="347ED1AC">
-            <wp:extent cx="6539836" cy="5361709"/>
+          <wp:inline distT="0" distB="0" distL="0" distR="0" wp14:anchorId="205EB0DB" wp14:editId="66CF2569">
+            <wp:extent cx="6556061" cy="5033963"/>
             <wp:effectExtent l="0" t="0" r="0" b="0"/>
-            <wp:docPr id="283819172" name="Picture 6" descr="A screenshot of a computer screen&#10;&#10;Description automatically generated"/>
+            <wp:docPr id="5" name="Picture 3"/>
             <wp:cNvGraphicFramePr>
               <a:graphicFrameLocks xmlns:a="http://schemas.openxmlformats.org/drawingml/2006/main" noChangeAspect="1"/>
             </wp:cNvGraphicFramePr>
@@ -1632,7 +1667,7 @@
               <a:graphicData uri="http://schemas.openxmlformats.org/drawingml/2006/picture">
                 <pic:pic xmlns:pic="http://schemas.openxmlformats.org/drawingml/2006/picture">
                   <pic:nvPicPr>
-                    <pic:cNvPr id="283819172" name="Picture 6" descr="A screenshot of a computer screen&#10;&#10;Description automatically generated"/>
+                    <pic:cNvPr id="0" name="Picture 5"/>
                     <pic:cNvPicPr>
                       <a:picLocks noChangeAspect="1" noChangeArrowheads="1"/>
                     </pic:cNvPicPr>
@@ -1653,7 +1688,7 @@
                   <pic:spPr bwMode="auto">
                     <a:xfrm>
                       <a:off x="0" y="0"/>
-                      <a:ext cx="6542528" cy="5363916"/>
+                      <a:ext cx="6568477" cy="5043497"/>
                     </a:xfrm>
                     <a:prstGeom prst="rect">
                       <a:avLst/>
@@ -1701,6 +1736,2245 @@
       </w:r>
       <w:bookmarkEnd w:id="4"/>
     </w:p>
+    <w:tbl>
+      <w:tblPr>
+        <w:tblStyle w:val="TableGrid"/>
+        <w:tblW w:w="9115" w:type="dxa"/>
+        <w:tblLook w:val="04A0" w:firstRow="1" w:lastRow="0" w:firstColumn="1" w:lastColumn="0" w:noHBand="0" w:noVBand="1"/>
+      </w:tblPr>
+      <w:tblGrid>
+        <w:gridCol w:w="715"/>
+        <w:gridCol w:w="2880"/>
+        <w:gridCol w:w="3720"/>
+        <w:gridCol w:w="1800"/>
+      </w:tblGrid>
+      <w:tr>
+        <w:tc>
+          <w:tcPr>
+            <w:tcW w:w="715" w:type="dxa"/>
+          </w:tcPr>
+          <w:p>
+            <w:pPr>
+              <w:jc w:val="center"/>
+            </w:pPr>
+            <w:r>
+              <w:t>#</w:t>
+            </w:r>
+          </w:p>
+        </w:tc>
+        <w:tc>
+          <w:tcPr>
+            <w:tcW w:w="2880" w:type="dxa"/>
+          </w:tcPr>
+          <w:p>
+            <w:pPr>
+              <w:jc w:val="center"/>
+              <w:rPr>
+                <w:b/>
+                <w:bCs/>
+              </w:rPr>
+            </w:pPr>
+            <w:r>
+              <w:rPr>
+                <w:b/>
+                <w:bCs/>
+              </w:rPr>
+              <w:t>Activity</w:t>
+            </w:r>
+          </w:p>
+        </w:tc>
+        <w:tc>
+          <w:tcPr>
+            <w:tcW w:w="3720" w:type="dxa"/>
+          </w:tcPr>
+          <w:p>
+            <w:pPr>
+              <w:jc w:val="center"/>
+              <w:rPr>
+                <w:b/>
+                <w:bCs/>
+              </w:rPr>
+            </w:pPr>
+            <w:proofErr w:type="spellStart"/>
+            <w:r>
+              <w:rPr>
+                <w:b/>
+                <w:bCs/>
+              </w:rPr>
+              <w:t>Defintion</w:t>
+            </w:r>
+            <w:proofErr w:type="spellEnd"/>
+          </w:p>
+        </w:tc>
+        <w:tc>
+          <w:tcPr>
+            <w:tcW w:w="1800" w:type="dxa"/>
+          </w:tcPr>
+          <w:p>
+            <w:pPr>
+              <w:jc w:val="center"/>
+              <w:rPr>
+                <w:b/>
+                <w:bCs/>
+              </w:rPr>
+            </w:pPr>
+            <w:r>
+              <w:rPr>
+                <w:b/>
+                <w:bCs/>
+              </w:rPr>
+              <w:t>Time estimate</w:t>
+            </w:r>
+          </w:p>
+        </w:tc>
+      </w:tr>
+      <w:tr>
+        <w:tc>
+          <w:tcPr>
+            <w:tcW w:w="9115" w:type="dxa"/>
+            <w:gridSpan w:val="4"/>
+          </w:tcPr>
+          <w:p>
+            <w:pPr>
+              <w:pStyle w:val="ListParagraph"/>
+              <w:numPr>
+                <w:ilvl w:val="0"/>
+                <w:numId w:val="5"/>
+              </w:numPr>
+              <w:rPr>
+                <w:b/>
+                <w:bCs/>
+              </w:rPr>
+            </w:pPr>
+            <w:r>
+              <w:rPr>
+                <w:b/>
+                <w:bCs/>
+              </w:rPr>
+              <w:t>Initiation</w:t>
+            </w:r>
+          </w:p>
+        </w:tc>
+      </w:tr>
+      <w:tr>
+        <w:tc>
+          <w:tcPr>
+            <w:tcW w:w="715" w:type="dxa"/>
+          </w:tcPr>
+          <w:p>
+            <w:pPr>
+              <w:jc w:val="center"/>
+            </w:pPr>
+            <w:r>
+              <w:t>1.1</w:t>
+            </w:r>
+          </w:p>
+        </w:tc>
+        <w:tc>
+          <w:tcPr>
+            <w:tcW w:w="2880" w:type="dxa"/>
+          </w:tcPr>
+          <w:p>
+            <w:r>
+              <w:t>Review the dataset</w:t>
+            </w:r>
+          </w:p>
+        </w:tc>
+        <w:tc>
+          <w:tcPr>
+            <w:tcW w:w="3720" w:type="dxa"/>
+          </w:tcPr>
+          <w:p>
+            <w:pPr>
+              <w:pStyle w:val="ListParagraph"/>
+              <w:numPr>
+                <w:ilvl w:val="0"/>
+                <w:numId w:val="7"/>
+              </w:numPr>
+              <w:ind w:left="248" w:hanging="248"/>
+            </w:pPr>
+            <w:r>
+              <w:t>Look</w:t>
+            </w:r>
+            <w:r>
+              <w:t>ing</w:t>
+            </w:r>
+            <w:r>
+              <w:t xml:space="preserve"> through</w:t>
+            </w:r>
+            <w:r>
+              <w:t xml:space="preserve"> all the</w:t>
+            </w:r>
+            <w:r>
+              <w:t xml:space="preserve"> features and variables in the dataset </w:t>
+            </w:r>
+          </w:p>
+          <w:p>
+            <w:pPr>
+              <w:pStyle w:val="ListParagraph"/>
+              <w:numPr>
+                <w:ilvl w:val="0"/>
+                <w:numId w:val="7"/>
+              </w:numPr>
+              <w:ind w:left="248" w:hanging="248"/>
+            </w:pPr>
+            <w:r>
+              <w:t>Understanding</w:t>
+            </w:r>
+            <w:r>
+              <w:t xml:space="preserve"> the structure, meaning and relationships between different tables</w:t>
+            </w:r>
+          </w:p>
+        </w:tc>
+        <w:tc>
+          <w:tcPr>
+            <w:tcW w:w="1800" w:type="dxa"/>
+          </w:tcPr>
+          <w:p>
+            <w:r>
+              <w:t>1</w:t>
+            </w:r>
+          </w:p>
+        </w:tc>
+      </w:tr>
+      <w:tr>
+        <w:tc>
+          <w:tcPr>
+            <w:tcW w:w="715" w:type="dxa"/>
+          </w:tcPr>
+          <w:p>
+            <w:pPr>
+              <w:jc w:val="center"/>
+            </w:pPr>
+            <w:r>
+              <w:t>1.2</w:t>
+            </w:r>
+          </w:p>
+        </w:tc>
+        <w:tc>
+          <w:tcPr>
+            <w:tcW w:w="2880" w:type="dxa"/>
+          </w:tcPr>
+          <w:p>
+            <w:r>
+              <w:t>Gather feature requirements</w:t>
+            </w:r>
+          </w:p>
+        </w:tc>
+        <w:tc>
+          <w:tcPr>
+            <w:tcW w:w="3720" w:type="dxa"/>
+          </w:tcPr>
+          <w:p>
+            <w:r>
+              <w:t>Find</w:t>
+            </w:r>
+            <w:r>
+              <w:t>ing</w:t>
+            </w:r>
+            <w:r>
+              <w:t xml:space="preserve"> out key information that can provide valuable insights </w:t>
+            </w:r>
+          </w:p>
+        </w:tc>
+        <w:tc>
+          <w:tcPr>
+            <w:tcW w:w="1800" w:type="dxa"/>
+          </w:tcPr>
+          <w:p>
+            <w:r>
+              <w:t>2</w:t>
+            </w:r>
+          </w:p>
+        </w:tc>
+      </w:tr>
+      <w:tr>
+        <w:tc>
+          <w:tcPr>
+            <w:tcW w:w="715" w:type="dxa"/>
+          </w:tcPr>
+          <w:p>
+            <w:pPr>
+              <w:jc w:val="center"/>
+            </w:pPr>
+            <w:r>
+              <w:t>1.3</w:t>
+            </w:r>
+          </w:p>
+        </w:tc>
+        <w:tc>
+          <w:tcPr>
+            <w:tcW w:w="2880" w:type="dxa"/>
+          </w:tcPr>
+          <w:p>
+            <w:r>
+              <w:t xml:space="preserve">Assign tasks </w:t>
+            </w:r>
+          </w:p>
+        </w:tc>
+        <w:tc>
+          <w:tcPr>
+            <w:tcW w:w="3720" w:type="dxa"/>
+          </w:tcPr>
+          <w:p>
+            <w:r>
+              <w:t>Set</w:t>
+            </w:r>
+            <w:r>
+              <w:t>ting</w:t>
+            </w:r>
+            <w:r>
+              <w:t xml:space="preserve"> goals and defin</w:t>
+            </w:r>
+            <w:r>
+              <w:t>ing</w:t>
+            </w:r>
+            <w:r>
+              <w:t xml:space="preserve"> roles and responsibilities among team members </w:t>
+            </w:r>
+          </w:p>
+        </w:tc>
+        <w:tc>
+          <w:tcPr>
+            <w:tcW w:w="1800" w:type="dxa"/>
+          </w:tcPr>
+          <w:p>
+            <w:r>
+              <w:t>1</w:t>
+            </w:r>
+          </w:p>
+        </w:tc>
+      </w:tr>
+      <w:tr>
+        <w:tc>
+          <w:tcPr>
+            <w:tcW w:w="715" w:type="dxa"/>
+          </w:tcPr>
+          <w:p>
+            <w:pPr>
+              <w:jc w:val="center"/>
+            </w:pPr>
+            <w:r>
+              <w:t>1.4</w:t>
+            </w:r>
+          </w:p>
+        </w:tc>
+        <w:tc>
+          <w:tcPr>
+            <w:tcW w:w="2880" w:type="dxa"/>
+          </w:tcPr>
+          <w:p>
+            <w:r>
+              <w:t>Prepare relevant tools and materials</w:t>
+            </w:r>
+          </w:p>
+        </w:tc>
+        <w:tc>
+          <w:tcPr>
+            <w:tcW w:w="3720" w:type="dxa"/>
+          </w:tcPr>
+          <w:p>
+            <w:pPr>
+              <w:pStyle w:val="ListParagraph"/>
+              <w:numPr>
+                <w:ilvl w:val="0"/>
+                <w:numId w:val="8"/>
+              </w:numPr>
+              <w:ind w:left="248" w:hanging="248"/>
+            </w:pPr>
+            <w:r>
+              <w:t>Set</w:t>
+            </w:r>
+            <w:r>
+              <w:t>ting</w:t>
+            </w:r>
+            <w:r>
+              <w:t xml:space="preserve"> up the GitHub repository</w:t>
+            </w:r>
+          </w:p>
+          <w:p>
+            <w:pPr>
+              <w:pStyle w:val="ListParagraph"/>
+              <w:numPr>
+                <w:ilvl w:val="0"/>
+                <w:numId w:val="8"/>
+              </w:numPr>
+              <w:ind w:left="248" w:hanging="248"/>
+            </w:pPr>
+            <w:r>
+              <w:t>E</w:t>
+            </w:r>
+            <w:r>
+              <w:t>nsur</w:t>
+            </w:r>
+            <w:r>
+              <w:t>ing</w:t>
+            </w:r>
+            <w:r>
+              <w:t xml:space="preserve"> everyone has access to essential documents and resources </w:t>
+            </w:r>
+          </w:p>
+        </w:tc>
+        <w:tc>
+          <w:tcPr>
+            <w:tcW w:w="1800" w:type="dxa"/>
+          </w:tcPr>
+          <w:p>
+            <w:r>
+              <w:t>2</w:t>
+            </w:r>
+          </w:p>
+        </w:tc>
+      </w:tr>
+      <w:tr>
+        <w:tc>
+          <w:tcPr>
+            <w:tcW w:w="9115" w:type="dxa"/>
+            <w:gridSpan w:val="4"/>
+          </w:tcPr>
+          <w:p>
+            <w:pPr>
+              <w:pStyle w:val="ListParagraph"/>
+              <w:numPr>
+                <w:ilvl w:val="0"/>
+                <w:numId w:val="5"/>
+              </w:numPr>
+              <w:rPr>
+                <w:b/>
+                <w:bCs/>
+              </w:rPr>
+            </w:pPr>
+            <w:r>
+              <w:rPr>
+                <w:b/>
+                <w:bCs/>
+              </w:rPr>
+              <w:t>Planning</w:t>
+            </w:r>
+          </w:p>
+        </w:tc>
+      </w:tr>
+      <w:tr>
+        <w:tc>
+          <w:tcPr>
+            <w:tcW w:w="715" w:type="dxa"/>
+          </w:tcPr>
+          <w:p>
+            <w:pPr>
+              <w:jc w:val="center"/>
+            </w:pPr>
+            <w:r>
+              <w:t>2.1</w:t>
+            </w:r>
+          </w:p>
+        </w:tc>
+        <w:tc>
+          <w:tcPr>
+            <w:tcW w:w="2880" w:type="dxa"/>
+          </w:tcPr>
+          <w:p>
+            <w:r>
+              <w:t>Project Plan Development</w:t>
+            </w:r>
+          </w:p>
+        </w:tc>
+        <w:tc>
+          <w:tcPr>
+            <w:tcW w:w="3720" w:type="dxa"/>
+          </w:tcPr>
+          <w:p>
+            <w:r>
+              <w:t xml:space="preserve">Making a </w:t>
+            </w:r>
+            <w:r>
+              <w:t>guidance on how the project will be processed and controlled</w:t>
+            </w:r>
+          </w:p>
+        </w:tc>
+        <w:tc>
+          <w:tcPr>
+            <w:tcW w:w="1800" w:type="dxa"/>
+          </w:tcPr>
+          <w:p>
+            <w:r>
+              <w:t>5</w:t>
+            </w:r>
+          </w:p>
+        </w:tc>
+      </w:tr>
+      <w:tr>
+        <w:tc>
+          <w:tcPr>
+            <w:tcW w:w="715" w:type="dxa"/>
+          </w:tcPr>
+          <w:p>
+            <w:pPr>
+              <w:jc w:val="center"/>
+            </w:pPr>
+            <w:r>
+              <w:t>2.1.1</w:t>
+            </w:r>
+          </w:p>
+        </w:tc>
+        <w:tc>
+          <w:tcPr>
+            <w:tcW w:w="2880" w:type="dxa"/>
+          </w:tcPr>
+          <w:p>
+            <w:pPr>
+              <w:rPr>
+                <w:i/>
+                <w:iCs/>
+              </w:rPr>
+            </w:pPr>
+            <w:r>
+              <w:rPr>
+                <w:i/>
+                <w:iCs/>
+              </w:rPr>
+              <w:t>Scope Statement</w:t>
+            </w:r>
+          </w:p>
+        </w:tc>
+        <w:tc>
+          <w:tcPr>
+            <w:tcW w:w="3720" w:type="dxa"/>
+          </w:tcPr>
+          <w:p>
+            <w:r>
+              <w:t xml:space="preserve">Based on </w:t>
+            </w:r>
+            <w:r>
+              <w:t>insights found, specify</w:t>
+            </w:r>
+            <w:r>
+              <w:t>ing</w:t>
+            </w:r>
+            <w:r>
+              <w:t xml:space="preserve"> the primary </w:t>
+            </w:r>
+            <w:proofErr w:type="gramStart"/>
+            <w:r>
+              <w:t>goals</w:t>
+            </w:r>
+            <w:proofErr w:type="gramEnd"/>
+            <w:r>
+              <w:t xml:space="preserve"> and list</w:t>
+            </w:r>
+            <w:r>
+              <w:t>ing</w:t>
+            </w:r>
+            <w:r>
+              <w:t xml:space="preserve"> out the project’s objectives, deliverables and constraints </w:t>
+            </w:r>
+            <w:r>
+              <w:t xml:space="preserve"> </w:t>
+            </w:r>
+          </w:p>
+        </w:tc>
+        <w:tc>
+          <w:tcPr>
+            <w:tcW w:w="1800" w:type="dxa"/>
+          </w:tcPr>
+          <w:p>
+            <w:r>
+              <w:t>2</w:t>
+            </w:r>
+          </w:p>
+        </w:tc>
+      </w:tr>
+      <w:tr>
+        <w:tc>
+          <w:tcPr>
+            <w:tcW w:w="715" w:type="dxa"/>
+          </w:tcPr>
+          <w:p>
+            <w:pPr>
+              <w:jc w:val="center"/>
+            </w:pPr>
+            <w:r>
+              <w:t>2.1.2</w:t>
+            </w:r>
+          </w:p>
+        </w:tc>
+        <w:tc>
+          <w:tcPr>
+            <w:tcW w:w="2880" w:type="dxa"/>
+          </w:tcPr>
+          <w:p>
+            <w:pPr>
+              <w:rPr>
+                <w:i/>
+                <w:iCs/>
+              </w:rPr>
+            </w:pPr>
+            <w:r>
+              <w:rPr>
+                <w:i/>
+                <w:iCs/>
+              </w:rPr>
+              <w:t>WBS and schedule</w:t>
+            </w:r>
+          </w:p>
+        </w:tc>
+        <w:tc>
+          <w:tcPr>
+            <w:tcW w:w="3720" w:type="dxa"/>
+          </w:tcPr>
+          <w:p>
+            <w:pPr>
+              <w:pStyle w:val="ListParagraph"/>
+              <w:numPr>
+                <w:ilvl w:val="0"/>
+                <w:numId w:val="6"/>
+              </w:numPr>
+              <w:ind w:left="253" w:hanging="253"/>
+            </w:pPr>
+            <w:r>
+              <w:t xml:space="preserve">Setting up meeting schedule for an efficient communication among the team members </w:t>
+            </w:r>
+          </w:p>
+          <w:p>
+            <w:pPr>
+              <w:pStyle w:val="ListParagraph"/>
+              <w:numPr>
+                <w:ilvl w:val="0"/>
+                <w:numId w:val="6"/>
+              </w:numPr>
+              <w:ind w:left="253" w:hanging="253"/>
+            </w:pPr>
+            <w:r>
+              <w:t>Breaking down</w:t>
+            </w:r>
+            <w:r>
+              <w:t xml:space="preserve"> the project’s structure </w:t>
+            </w:r>
+            <w:r>
+              <w:t xml:space="preserve">into milestones, smaller </w:t>
+            </w:r>
+            <w:proofErr w:type="gramStart"/>
+            <w:r>
+              <w:t>components</w:t>
+            </w:r>
+            <w:proofErr w:type="gramEnd"/>
+            <w:r>
+              <w:t xml:space="preserve"> and tasks in each section</w:t>
+            </w:r>
+            <w:r>
+              <w:t xml:space="preserve"> </w:t>
+            </w:r>
+          </w:p>
+          <w:p>
+            <w:pPr>
+              <w:pStyle w:val="ListParagraph"/>
+              <w:numPr>
+                <w:ilvl w:val="0"/>
+                <w:numId w:val="6"/>
+              </w:numPr>
+              <w:ind w:left="253" w:hanging="253"/>
+            </w:pPr>
+            <w:r>
+              <w:t xml:space="preserve">Outline how project progress will be implemented and completed step by step with target deadline </w:t>
+            </w:r>
+          </w:p>
+        </w:tc>
+        <w:tc>
+          <w:tcPr>
+            <w:tcW w:w="1800" w:type="dxa"/>
+          </w:tcPr>
+          <w:p>
+            <w:r>
+              <w:t>3</w:t>
+            </w:r>
+          </w:p>
+        </w:tc>
+      </w:tr>
+      <w:tr>
+        <w:tc>
+          <w:tcPr>
+            <w:tcW w:w="715" w:type="dxa"/>
+          </w:tcPr>
+          <w:p>
+            <w:pPr>
+              <w:jc w:val="center"/>
+            </w:pPr>
+            <w:r>
+              <w:t>2.2</w:t>
+            </w:r>
+          </w:p>
+        </w:tc>
+        <w:tc>
+          <w:tcPr>
+            <w:tcW w:w="2880" w:type="dxa"/>
+          </w:tcPr>
+          <w:p>
+            <w:r>
+              <w:t>Software Design Planning</w:t>
+            </w:r>
+          </w:p>
+        </w:tc>
+        <w:tc>
+          <w:tcPr>
+            <w:tcW w:w="3720" w:type="dxa"/>
+          </w:tcPr>
+          <w:p>
+            <w:r>
+              <w:t xml:space="preserve">Deciding and defining how the data </w:t>
+            </w:r>
+            <w:r>
+              <w:t>analyse</w:t>
+            </w:r>
+            <w:r>
+              <w:t xml:space="preserve"> system will be built and function effectively for the users</w:t>
+            </w:r>
+          </w:p>
+        </w:tc>
+        <w:tc>
+          <w:tcPr>
+            <w:tcW w:w="1800" w:type="dxa"/>
+          </w:tcPr>
+          <w:p>
+            <w:r>
+              <w:t>10</w:t>
+            </w:r>
+          </w:p>
+        </w:tc>
+      </w:tr>
+      <w:tr>
+        <w:tc>
+          <w:tcPr>
+            <w:tcW w:w="715" w:type="dxa"/>
+          </w:tcPr>
+          <w:p>
+            <w:pPr>
+              <w:jc w:val="center"/>
+            </w:pPr>
+            <w:r>
+              <w:t>2.2.1</w:t>
+            </w:r>
+          </w:p>
+        </w:tc>
+        <w:tc>
+          <w:tcPr>
+            <w:tcW w:w="2880" w:type="dxa"/>
+          </w:tcPr>
+          <w:p>
+            <w:pPr>
+              <w:rPr>
+                <w:i/>
+                <w:iCs/>
+              </w:rPr>
+            </w:pPr>
+            <w:r>
+              <w:rPr>
+                <w:i/>
+                <w:iCs/>
+              </w:rPr>
+              <w:t>Define user requirements</w:t>
+            </w:r>
+          </w:p>
+        </w:tc>
+        <w:tc>
+          <w:tcPr>
+            <w:tcW w:w="3720" w:type="dxa"/>
+          </w:tcPr>
+          <w:p>
+            <w:r>
+              <w:t>Specifyin</w:t>
+            </w:r>
+            <w:r>
+              <w:t>g:</w:t>
+            </w:r>
+          </w:p>
+          <w:p>
+            <w:pPr>
+              <w:pStyle w:val="ListParagraph"/>
+              <w:numPr>
+                <w:ilvl w:val="0"/>
+                <w:numId w:val="9"/>
+              </w:numPr>
+              <w:ind w:left="248" w:hanging="240"/>
+            </w:pPr>
+            <w:r>
+              <w:t>H</w:t>
+            </w:r>
+            <w:r>
+              <w:t>ow the users are supposed</w:t>
+            </w:r>
+            <w:r>
+              <w:t xml:space="preserve"> to </w:t>
+            </w:r>
+            <w:r>
+              <w:t>interact with or use the program</w:t>
+            </w:r>
+          </w:p>
+          <w:p>
+            <w:pPr>
+              <w:pStyle w:val="ListParagraph"/>
+              <w:numPr>
+                <w:ilvl w:val="0"/>
+                <w:numId w:val="9"/>
+              </w:numPr>
+              <w:ind w:left="248" w:hanging="240"/>
+            </w:pPr>
+            <w:r>
+              <w:t>W</w:t>
+            </w:r>
+            <w:r>
+              <w:t xml:space="preserve">hat can </w:t>
+            </w:r>
+            <w:r>
+              <w:t>users</w:t>
+            </w:r>
+            <w:r>
+              <w:t xml:space="preserve"> a</w:t>
+            </w:r>
+            <w:r>
+              <w:t>chieve with the system</w:t>
+            </w:r>
+          </w:p>
+        </w:tc>
+        <w:tc>
+          <w:tcPr>
+            <w:tcW w:w="1800" w:type="dxa"/>
+          </w:tcPr>
+          <w:p>
+            <w:r>
+              <w:t>2</w:t>
+            </w:r>
+          </w:p>
+        </w:tc>
+      </w:tr>
+      <w:tr>
+        <w:tc>
+          <w:tcPr>
+            <w:tcW w:w="715" w:type="dxa"/>
+          </w:tcPr>
+          <w:p>
+            <w:pPr>
+              <w:jc w:val="center"/>
+            </w:pPr>
+            <w:r>
+              <w:t>2.2.2</w:t>
+            </w:r>
+          </w:p>
+        </w:tc>
+        <w:tc>
+          <w:tcPr>
+            <w:tcW w:w="2880" w:type="dxa"/>
+          </w:tcPr>
+          <w:p>
+            <w:pPr>
+              <w:rPr>
+                <w:i/>
+                <w:iCs/>
+              </w:rPr>
+            </w:pPr>
+            <w:r>
+              <w:rPr>
+                <w:i/>
+                <w:iCs/>
+              </w:rPr>
+              <w:t>Define software requirements</w:t>
+            </w:r>
+          </w:p>
+        </w:tc>
+        <w:tc>
+          <w:tcPr>
+            <w:tcW w:w="3720" w:type="dxa"/>
+          </w:tcPr>
+          <w:p>
+            <w:r>
+              <w:t>Specifying:</w:t>
+            </w:r>
+          </w:p>
+          <w:p>
+            <w:pPr>
+              <w:pStyle w:val="ListParagraph"/>
+              <w:numPr>
+                <w:ilvl w:val="0"/>
+                <w:numId w:val="10"/>
+              </w:numPr>
+              <w:ind w:left="248" w:hanging="240"/>
+            </w:pPr>
+            <w:r>
+              <w:t>What the requirements are for the software</w:t>
+            </w:r>
+          </w:p>
+          <w:p>
+            <w:pPr>
+              <w:pStyle w:val="ListParagraph"/>
+              <w:numPr>
+                <w:ilvl w:val="0"/>
+                <w:numId w:val="10"/>
+              </w:numPr>
+              <w:ind w:left="248" w:hanging="240"/>
+            </w:pPr>
+            <w:r>
+              <w:t>What functionality the software will provide</w:t>
+            </w:r>
+          </w:p>
+          <w:p>
+            <w:pPr>
+              <w:pStyle w:val="ListParagraph"/>
+              <w:numPr>
+                <w:ilvl w:val="0"/>
+                <w:numId w:val="10"/>
+              </w:numPr>
+              <w:ind w:left="248" w:hanging="240"/>
+            </w:pPr>
+            <w:r>
+              <w:t>The performance of the software</w:t>
+            </w:r>
+          </w:p>
+        </w:tc>
+        <w:tc>
+          <w:tcPr>
+            <w:tcW w:w="1800" w:type="dxa"/>
+          </w:tcPr>
+          <w:p>
+            <w:r>
+              <w:t>2</w:t>
+            </w:r>
+          </w:p>
+        </w:tc>
+      </w:tr>
+      <w:tr>
+        <w:tc>
+          <w:tcPr>
+            <w:tcW w:w="715" w:type="dxa"/>
+          </w:tcPr>
+          <w:p>
+            <w:pPr>
+              <w:jc w:val="center"/>
+            </w:pPr>
+            <w:r>
+              <w:t>2.2.3</w:t>
+            </w:r>
+          </w:p>
+        </w:tc>
+        <w:tc>
+          <w:tcPr>
+            <w:tcW w:w="2880" w:type="dxa"/>
+          </w:tcPr>
+          <w:p>
+            <w:pPr>
+              <w:rPr>
+                <w:i/>
+                <w:iCs/>
+              </w:rPr>
+            </w:pPr>
+            <w:r>
+              <w:rPr>
+                <w:i/>
+                <w:iCs/>
+              </w:rPr>
+              <w:t>Use cases</w:t>
+            </w:r>
+          </w:p>
+        </w:tc>
+        <w:tc>
+          <w:tcPr>
+            <w:tcW w:w="3720" w:type="dxa"/>
+          </w:tcPr>
+          <w:p>
+            <w:r>
+              <w:t>Providing instruction on how people would use the software depends on different features the software can provide</w:t>
+            </w:r>
+          </w:p>
+        </w:tc>
+        <w:tc>
+          <w:tcPr>
+            <w:tcW w:w="1800" w:type="dxa"/>
+          </w:tcPr>
+          <w:p>
+            <w:r>
+              <w:t>3</w:t>
+            </w:r>
+          </w:p>
+        </w:tc>
+      </w:tr>
+      <w:tr>
+        <w:tc>
+          <w:tcPr>
+            <w:tcW w:w="715" w:type="dxa"/>
+          </w:tcPr>
+          <w:p>
+            <w:pPr>
+              <w:jc w:val="center"/>
+            </w:pPr>
+            <w:r>
+              <w:lastRenderedPageBreak/>
+              <w:t>2.2.4</w:t>
+            </w:r>
+          </w:p>
+        </w:tc>
+        <w:tc>
+          <w:tcPr>
+            <w:tcW w:w="2880" w:type="dxa"/>
+          </w:tcPr>
+          <w:p>
+            <w:pPr>
+              <w:rPr>
+                <w:i/>
+                <w:iCs/>
+              </w:rPr>
+            </w:pPr>
+            <w:r>
+              <w:rPr>
+                <w:i/>
+                <w:iCs/>
+              </w:rPr>
+              <w:t>System components</w:t>
+            </w:r>
+          </w:p>
+        </w:tc>
+        <w:tc>
+          <w:tcPr>
+            <w:tcW w:w="3720" w:type="dxa"/>
+          </w:tcPr>
+          <w:p>
+            <w:r>
+              <w:t xml:space="preserve">Identifying main functions, data structures and algorithms the software would use to load the user’s inputs, </w:t>
+            </w:r>
+            <w:proofErr w:type="gramStart"/>
+            <w:r>
+              <w:t>analyse</w:t>
+            </w:r>
+            <w:proofErr w:type="gramEnd"/>
+            <w:r>
+              <w:t xml:space="preserve"> and display relevant data information</w:t>
+            </w:r>
+          </w:p>
+        </w:tc>
+        <w:tc>
+          <w:tcPr>
+            <w:tcW w:w="1800" w:type="dxa"/>
+          </w:tcPr>
+          <w:p>
+            <w:r>
+              <w:t>3</w:t>
+            </w:r>
+          </w:p>
+        </w:tc>
+      </w:tr>
+      <w:tr>
+        <w:tc>
+          <w:tcPr>
+            <w:tcW w:w="715" w:type="dxa"/>
+          </w:tcPr>
+          <w:p>
+            <w:pPr>
+              <w:jc w:val="center"/>
+            </w:pPr>
+            <w:r>
+              <w:t>2.2.5</w:t>
+            </w:r>
+          </w:p>
+        </w:tc>
+        <w:tc>
+          <w:tcPr>
+            <w:tcW w:w="2880" w:type="dxa"/>
+          </w:tcPr>
+          <w:p>
+            <w:pPr>
+              <w:rPr>
+                <w:i/>
+                <w:iCs/>
+              </w:rPr>
+            </w:pPr>
+            <w:r>
+              <w:rPr>
+                <w:i/>
+                <w:iCs/>
+              </w:rPr>
+              <w:t>Graphics and interface planning</w:t>
+            </w:r>
+          </w:p>
+        </w:tc>
+        <w:tc>
+          <w:tcPr>
+            <w:tcW w:w="3720" w:type="dxa"/>
+          </w:tcPr>
+          <w:p>
+            <w:r>
+              <w:t>Designing the structure of the interface including screens, menus, options and how do they interact with the users, what function would they provide</w:t>
+            </w:r>
+          </w:p>
+        </w:tc>
+        <w:tc>
+          <w:tcPr>
+            <w:tcW w:w="1800" w:type="dxa"/>
+          </w:tcPr>
+          <w:p>
+            <w:r>
+              <w:t>4</w:t>
+            </w:r>
+          </w:p>
+        </w:tc>
+      </w:tr>
+      <w:tr>
+        <w:tc>
+          <w:tcPr>
+            <w:tcW w:w="9115" w:type="dxa"/>
+            <w:gridSpan w:val="4"/>
+          </w:tcPr>
+          <w:p>
+            <w:pPr>
+              <w:pStyle w:val="ListParagraph"/>
+              <w:numPr>
+                <w:ilvl w:val="0"/>
+                <w:numId w:val="5"/>
+              </w:numPr>
+              <w:rPr>
+                <w:b/>
+                <w:bCs/>
+              </w:rPr>
+            </w:pPr>
+            <w:r>
+              <w:rPr>
+                <w:b/>
+                <w:bCs/>
+              </w:rPr>
+              <w:t>Executing</w:t>
+            </w:r>
+          </w:p>
+        </w:tc>
+      </w:tr>
+      <w:tr>
+        <w:tc>
+          <w:tcPr>
+            <w:tcW w:w="715" w:type="dxa"/>
+          </w:tcPr>
+          <w:p>
+            <w:pPr>
+              <w:jc w:val="center"/>
+            </w:pPr>
+            <w:r>
+              <w:t>3.1</w:t>
+            </w:r>
+          </w:p>
+        </w:tc>
+        <w:tc>
+          <w:tcPr>
+            <w:tcW w:w="2880" w:type="dxa"/>
+          </w:tcPr>
+          <w:p>
+            <w:r>
+              <w:t>Data analysis</w:t>
+            </w:r>
+          </w:p>
+        </w:tc>
+        <w:tc>
+          <w:tcPr>
+            <w:tcW w:w="3720" w:type="dxa"/>
+          </w:tcPr>
+          <w:p>
+            <w:r>
+              <w:t xml:space="preserve">Specifying the process of transforming the dataset to interpret and discover essential information for the project objectives </w:t>
+            </w:r>
+          </w:p>
+        </w:tc>
+        <w:tc>
+          <w:tcPr>
+            <w:tcW w:w="1800" w:type="dxa"/>
+          </w:tcPr>
+          <w:p/>
+        </w:tc>
+      </w:tr>
+      <w:tr>
+        <w:tc>
+          <w:tcPr>
+            <w:tcW w:w="715" w:type="dxa"/>
+          </w:tcPr>
+          <w:p>
+            <w:pPr>
+              <w:jc w:val="center"/>
+            </w:pPr>
+            <w:r>
+              <w:t>3.1.1</w:t>
+            </w:r>
+          </w:p>
+        </w:tc>
+        <w:tc>
+          <w:tcPr>
+            <w:tcW w:w="2880" w:type="dxa"/>
+          </w:tcPr>
+          <w:p>
+            <w:pPr>
+              <w:rPr>
+                <w:i/>
+                <w:iCs/>
+              </w:rPr>
+            </w:pPr>
+            <w:r>
+              <w:rPr>
+                <w:i/>
+                <w:iCs/>
+              </w:rPr>
+              <w:t>Data cleansing and preprocessing</w:t>
+            </w:r>
+          </w:p>
+        </w:tc>
+        <w:tc>
+          <w:tcPr>
+            <w:tcW w:w="3720" w:type="dxa"/>
+          </w:tcPr>
+          <w:p>
+            <w:pPr>
+              <w:pStyle w:val="ListParagraph"/>
+              <w:numPr>
+                <w:ilvl w:val="0"/>
+                <w:numId w:val="14"/>
+              </w:numPr>
+              <w:ind w:left="254" w:hanging="240"/>
+            </w:pPr>
+            <w:r>
+              <w:t>Clearly identify</w:t>
+            </w:r>
+            <w:r>
+              <w:t>ing</w:t>
+            </w:r>
+            <w:r>
+              <w:t xml:space="preserve"> necessary variables that needed to be </w:t>
+            </w:r>
+            <w:proofErr w:type="gramStart"/>
+            <w:r>
+              <w:t>included</w:t>
+            </w:r>
+            <w:proofErr w:type="gramEnd"/>
+            <w:r>
+              <w:t xml:space="preserve"> </w:t>
+            </w:r>
+          </w:p>
+          <w:p>
+            <w:pPr>
+              <w:pStyle w:val="ListParagraph"/>
+              <w:numPr>
+                <w:ilvl w:val="0"/>
+                <w:numId w:val="14"/>
+              </w:numPr>
+              <w:ind w:left="254" w:hanging="240"/>
+            </w:pPr>
+            <w:r>
+              <w:t>E</w:t>
+            </w:r>
+            <w:r>
+              <w:t>xclud</w:t>
+            </w:r>
+            <w:r>
+              <w:t>ing</w:t>
+            </w:r>
+            <w:r>
+              <w:t xml:space="preserve"> irrelevant columns and rows that may not contribute to the </w:t>
+            </w:r>
+            <w:proofErr w:type="gramStart"/>
+            <w:r>
+              <w:t>analysis</w:t>
+            </w:r>
+            <w:proofErr w:type="gramEnd"/>
+          </w:p>
+          <w:p>
+            <w:pPr>
+              <w:pStyle w:val="ListParagraph"/>
+              <w:numPr>
+                <w:ilvl w:val="0"/>
+                <w:numId w:val="14"/>
+              </w:numPr>
+              <w:ind w:left="254" w:hanging="240"/>
+            </w:pPr>
+            <w:r>
+              <w:t>Detec</w:t>
+            </w:r>
+            <w:r>
+              <w:t>ting null values</w:t>
+            </w:r>
+            <w:r>
+              <w:rPr>
+                <w:lang w:val="vi-VN"/>
+              </w:rPr>
+              <w:t xml:space="preserve"> and handle missing data app</w:t>
+            </w:r>
+            <w:r>
+              <w:rPr>
+                <w:lang w:val="vi-VN"/>
+              </w:rPr>
+              <w:t>ropriately)</w:t>
+            </w:r>
+          </w:p>
+        </w:tc>
+        <w:tc>
+          <w:tcPr>
+            <w:tcW w:w="1800" w:type="dxa"/>
+          </w:tcPr>
+          <w:p/>
+        </w:tc>
+      </w:tr>
+      <w:tr>
+        <w:tc>
+          <w:tcPr>
+            <w:tcW w:w="715" w:type="dxa"/>
+          </w:tcPr>
+          <w:p>
+            <w:pPr>
+              <w:jc w:val="center"/>
+            </w:pPr>
+            <w:r>
+              <w:t>3.1.2</w:t>
+            </w:r>
+          </w:p>
+        </w:tc>
+        <w:tc>
+          <w:tcPr>
+            <w:tcW w:w="2880" w:type="dxa"/>
+          </w:tcPr>
+          <w:p>
+            <w:pPr>
+              <w:rPr>
+                <w:i/>
+                <w:iCs/>
+              </w:rPr>
+            </w:pPr>
+            <w:r>
+              <w:rPr>
+                <w:i/>
+                <w:iCs/>
+              </w:rPr>
+              <w:t>Data sorting and info extraction</w:t>
+            </w:r>
+          </w:p>
+        </w:tc>
+        <w:tc>
+          <w:tcPr>
+            <w:tcW w:w="3720" w:type="dxa"/>
+          </w:tcPr>
+          <w:p>
+            <w:pPr>
+              <w:pStyle w:val="ListParagraph"/>
+              <w:numPr>
+                <w:ilvl w:val="0"/>
+                <w:numId w:val="13"/>
+              </w:numPr>
+              <w:ind w:left="257" w:hanging="240"/>
+            </w:pPr>
+            <w:r>
+              <w:t xml:space="preserve">Extracting the data characteristics such as statistics table, </w:t>
+            </w:r>
+            <w:proofErr w:type="gramStart"/>
+            <w:r>
+              <w:t>patterns</w:t>
+            </w:r>
+            <w:proofErr w:type="gramEnd"/>
+            <w:r>
+              <w:t xml:space="preserve"> and trend</w:t>
+            </w:r>
+          </w:p>
+          <w:p>
+            <w:pPr>
+              <w:pStyle w:val="ListParagraph"/>
+              <w:numPr>
+                <w:ilvl w:val="0"/>
+                <w:numId w:val="13"/>
+              </w:numPr>
+              <w:ind w:left="257" w:hanging="257"/>
+            </w:pPr>
+            <w:r>
+              <w:t>S</w:t>
+            </w:r>
+            <w:r>
+              <w:t>tandardiz</w:t>
+            </w:r>
+            <w:r>
+              <w:t>ing</w:t>
+            </w:r>
+            <w:r>
+              <w:t xml:space="preserve"> the data </w:t>
+            </w:r>
+            <w:r>
+              <w:t xml:space="preserve">input and variable </w:t>
+            </w:r>
+            <w:r>
+              <w:t>formats homogeneously between different variables</w:t>
+            </w:r>
+          </w:p>
+        </w:tc>
+        <w:tc>
+          <w:tcPr>
+            <w:tcW w:w="1800" w:type="dxa"/>
+          </w:tcPr>
+          <w:p/>
+        </w:tc>
+      </w:tr>
+      <w:tr>
+        <w:tc>
+          <w:tcPr>
+            <w:tcW w:w="715" w:type="dxa"/>
+          </w:tcPr>
+          <w:p>
+            <w:pPr>
+              <w:jc w:val="center"/>
+            </w:pPr>
+            <w:r>
+              <w:t>3.1.3</w:t>
+            </w:r>
+          </w:p>
+        </w:tc>
+        <w:tc>
+          <w:tcPr>
+            <w:tcW w:w="2880" w:type="dxa"/>
+          </w:tcPr>
+          <w:p>
+            <w:pPr>
+              <w:rPr>
+                <w:i/>
+                <w:iCs/>
+              </w:rPr>
+            </w:pPr>
+            <w:r>
+              <w:rPr>
+                <w:i/>
+                <w:iCs/>
+              </w:rPr>
+              <w:t>Exploratory Data Analysis</w:t>
+            </w:r>
+          </w:p>
+        </w:tc>
+        <w:tc>
+          <w:tcPr>
+            <w:tcW w:w="3720" w:type="dxa"/>
+          </w:tcPr>
+          <w:p>
+            <w:r>
+              <w:t xml:space="preserve">Based on the project scopes and objectives, carry out a summary of the dataset with </w:t>
+            </w:r>
+            <w:r>
+              <w:t>relevant</w:t>
+            </w:r>
+            <w:r>
+              <w:rPr>
+                <w:lang w:val="vi-VN"/>
+              </w:rPr>
+              <w:t xml:space="preserve"> </w:t>
+            </w:r>
+            <w:r>
+              <w:t xml:space="preserve">features and visualize them </w:t>
+            </w:r>
+            <w:r>
+              <w:t>effectively</w:t>
+            </w:r>
+            <w:r>
+              <w:rPr>
+                <w:lang w:val="vi-VN"/>
+              </w:rPr>
+              <w:t xml:space="preserve"> </w:t>
+            </w:r>
+            <w:r>
+              <w:t xml:space="preserve">through </w:t>
+            </w:r>
+            <w:r>
+              <w:t>suitable</w:t>
+            </w:r>
+            <w:r>
+              <w:rPr>
+                <w:lang w:val="vi-VN"/>
+              </w:rPr>
+              <w:t xml:space="preserve"> </w:t>
+            </w:r>
+            <w:r>
+              <w:t xml:space="preserve">charts, </w:t>
+            </w:r>
+            <w:r>
+              <w:t>plots,</w:t>
+            </w:r>
+            <w:r>
+              <w:t xml:space="preserve"> and tables for better </w:t>
+            </w:r>
+            <w:r>
+              <w:t>understanding</w:t>
+            </w:r>
+            <w:r>
+              <w:t xml:space="preserve"> for the users</w:t>
+            </w:r>
+          </w:p>
+        </w:tc>
+        <w:tc>
+          <w:tcPr>
+            <w:tcW w:w="1800" w:type="dxa"/>
+          </w:tcPr>
+          <w:p/>
+        </w:tc>
+      </w:tr>
+      <w:tr>
+        <w:tc>
+          <w:tcPr>
+            <w:tcW w:w="715" w:type="dxa"/>
+          </w:tcPr>
+          <w:p>
+            <w:pPr>
+              <w:jc w:val="center"/>
+              <w:rPr>
+                <w:lang w:val="vi-VN"/>
+              </w:rPr>
+            </w:pPr>
+            <w:r>
+              <w:t>3</w:t>
+            </w:r>
+            <w:r>
+              <w:rPr>
+                <w:lang w:val="vi-VN"/>
+              </w:rPr>
+              <w:t>.2</w:t>
+            </w:r>
+          </w:p>
+        </w:tc>
+        <w:tc>
+          <w:tcPr>
+            <w:tcW w:w="2880" w:type="dxa"/>
+          </w:tcPr>
+          <w:p>
+            <w:pPr>
+              <w:rPr>
+                <w:lang w:val="vi-VN"/>
+              </w:rPr>
+            </w:pPr>
+            <w:r>
+              <w:t>GUI</w:t>
+            </w:r>
+            <w:r>
+              <w:rPr>
+                <w:lang w:val="vi-VN"/>
+              </w:rPr>
+              <w:t xml:space="preserve"> implementation</w:t>
+            </w:r>
+          </w:p>
+        </w:tc>
+        <w:tc>
+          <w:tcPr>
+            <w:tcW w:w="3720" w:type="dxa"/>
+          </w:tcPr>
+          <w:p>
+            <w:pPr>
+              <w:rPr>
+                <w:lang w:val="vi-VN"/>
+              </w:rPr>
+            </w:pPr>
+            <w:r>
+              <w:t>Building</w:t>
+            </w:r>
+            <w:r>
+              <w:rPr>
+                <w:lang w:val="vi-VN"/>
+              </w:rPr>
+              <w:t xml:space="preserve"> a platform </w:t>
+            </w:r>
+            <w:r>
+              <w:rPr>
+                <w:lang w:val="vi-VN"/>
+              </w:rPr>
+              <w:t xml:space="preserve">for the software application </w:t>
+            </w:r>
+            <w:r>
+              <w:rPr>
+                <w:lang w:val="vi-VN"/>
+              </w:rPr>
+              <w:t xml:space="preserve">with interactive elements </w:t>
+            </w:r>
+            <w:r>
+              <w:rPr>
+                <w:lang w:val="vi-VN"/>
+              </w:rPr>
+              <w:t>to enhance the user experience</w:t>
+            </w:r>
+          </w:p>
+        </w:tc>
+        <w:tc>
+          <w:tcPr>
+            <w:tcW w:w="1800" w:type="dxa"/>
+          </w:tcPr>
+          <w:p/>
+        </w:tc>
+      </w:tr>
+      <w:tr>
+        <w:tc>
+          <w:tcPr>
+            <w:tcW w:w="715" w:type="dxa"/>
+          </w:tcPr>
+          <w:p>
+            <w:pPr>
+              <w:jc w:val="center"/>
+            </w:pPr>
+            <w:r>
+              <w:t>3.2.1</w:t>
+            </w:r>
+          </w:p>
+        </w:tc>
+        <w:tc>
+          <w:tcPr>
+            <w:tcW w:w="2880" w:type="dxa"/>
+          </w:tcPr>
+          <w:p>
+            <w:pPr>
+              <w:rPr>
+                <w:i/>
+                <w:iCs/>
+              </w:rPr>
+            </w:pPr>
+            <w:r>
+              <w:rPr>
+                <w:i/>
+                <w:iCs/>
+              </w:rPr>
+              <w:t>Create interface</w:t>
+            </w:r>
+          </w:p>
+        </w:tc>
+        <w:tc>
+          <w:tcPr>
+            <w:tcW w:w="3720" w:type="dxa"/>
+          </w:tcPr>
+          <w:p>
+            <w:pPr>
+              <w:rPr>
+                <w:lang w:val="vi-VN"/>
+              </w:rPr>
+            </w:pPr>
+            <w:r>
+              <w:rPr>
+                <w:lang w:val="vi-VN"/>
+              </w:rPr>
+              <w:t xml:space="preserve">Based on the design plan, </w:t>
+            </w:r>
+            <w:r>
+              <w:rPr>
+                <w:lang w:val="vi-VN"/>
+              </w:rPr>
+              <w:t>implementing</w:t>
+            </w:r>
+            <w:r>
+              <w:rPr>
+                <w:lang w:val="vi-VN"/>
+              </w:rPr>
+              <w:t xml:space="preserve"> the layout and appearance of the interface with visual </w:t>
+            </w:r>
+            <w:r>
+              <w:rPr>
+                <w:lang w:val="vi-VN"/>
+              </w:rPr>
+              <w:t>assets</w:t>
+            </w:r>
+            <w:r>
+              <w:rPr>
+                <w:lang w:val="vi-VN"/>
+              </w:rPr>
+              <w:t xml:space="preserve">: images, icons, buttons, menu bar, </w:t>
+            </w:r>
+            <w:r>
+              <w:rPr>
+                <w:lang w:val="vi-VN"/>
+              </w:rPr>
+              <w:t>content areas, filter bars..etc</w:t>
+            </w:r>
+          </w:p>
+        </w:tc>
+        <w:tc>
+          <w:tcPr>
+            <w:tcW w:w="1800" w:type="dxa"/>
+          </w:tcPr>
+          <w:p/>
+        </w:tc>
+      </w:tr>
+      <w:tr>
+        <w:tc>
+          <w:tcPr>
+            <w:tcW w:w="715" w:type="dxa"/>
+          </w:tcPr>
+          <w:p>
+            <w:pPr>
+              <w:jc w:val="center"/>
+            </w:pPr>
+            <w:r>
+              <w:t>3.2.2</w:t>
+            </w:r>
+          </w:p>
+        </w:tc>
+        <w:tc>
+          <w:tcPr>
+            <w:tcW w:w="2880" w:type="dxa"/>
+          </w:tcPr>
+          <w:p>
+            <w:pPr>
+              <w:rPr>
+                <w:i/>
+                <w:iCs/>
+              </w:rPr>
+            </w:pPr>
+            <w:r>
+              <w:rPr>
+                <w:i/>
+                <w:iCs/>
+              </w:rPr>
+              <w:t>Database integration</w:t>
+            </w:r>
+          </w:p>
+        </w:tc>
+        <w:tc>
+          <w:tcPr>
+            <w:tcW w:w="3720" w:type="dxa"/>
+          </w:tcPr>
+          <w:p>
+            <w:pPr>
+              <w:rPr>
+                <w:lang w:val="vi-VN"/>
+              </w:rPr>
+            </w:pPr>
+            <w:r>
+              <w:t>Connecting</w:t>
+            </w:r>
+            <w:r>
+              <w:rPr>
+                <w:lang w:val="vi-VN"/>
+              </w:rPr>
+              <w:t xml:space="preserve"> the GUI to the database with common database operations (loading, inserting, updating, </w:t>
+            </w:r>
+            <w:proofErr w:type="gramStart"/>
+            <w:r>
+              <w:rPr>
+                <w:lang w:val="vi-VN"/>
+              </w:rPr>
+              <w:t>deleting</w:t>
+            </w:r>
+            <w:proofErr w:type="gramEnd"/>
+            <w:r>
+              <w:rPr>
+                <w:lang w:val="vi-VN"/>
+              </w:rPr>
+              <w:t xml:space="preserve"> and querying data) </w:t>
+            </w:r>
+          </w:p>
+        </w:tc>
+        <w:tc>
+          <w:tcPr>
+            <w:tcW w:w="1800" w:type="dxa"/>
+          </w:tcPr>
+          <w:p/>
+        </w:tc>
+      </w:tr>
+      <w:tr>
+        <w:tc>
+          <w:tcPr>
+            <w:tcW w:w="715" w:type="dxa"/>
+          </w:tcPr>
+          <w:p>
+            <w:pPr>
+              <w:jc w:val="center"/>
+            </w:pPr>
+            <w:r>
+              <w:t>3.2.3</w:t>
+            </w:r>
+          </w:p>
+        </w:tc>
+        <w:tc>
+          <w:tcPr>
+            <w:tcW w:w="2880" w:type="dxa"/>
+          </w:tcPr>
+          <w:p>
+            <w:pPr>
+              <w:rPr>
+                <w:i/>
+                <w:iCs/>
+              </w:rPr>
+            </w:pPr>
+            <w:r>
+              <w:rPr>
+                <w:i/>
+                <w:iCs/>
+              </w:rPr>
+              <w:t>Data Insight Visualization</w:t>
+            </w:r>
+          </w:p>
+        </w:tc>
+        <w:tc>
+          <w:tcPr>
+            <w:tcW w:w="3720" w:type="dxa"/>
+          </w:tcPr>
+          <w:p>
+            <w:pPr>
+              <w:pStyle w:val="ListParagraph"/>
+              <w:numPr>
+                <w:ilvl w:val="0"/>
+                <w:numId w:val="16"/>
+              </w:numPr>
+              <w:ind w:left="253" w:hanging="240"/>
+              <w:rPr>
+                <w:lang w:val="vi-VN"/>
+              </w:rPr>
+            </w:pPr>
+            <w:r>
+              <w:t>Choosing</w:t>
+            </w:r>
+            <w:r>
+              <w:rPr>
+                <w:lang w:val="vi-VN"/>
+              </w:rPr>
+              <w:t xml:space="preserve"> the appropriate types of visualization widgets and customize the appeareance to align with the </w:t>
+            </w:r>
+            <w:r>
+              <w:rPr>
+                <w:lang w:val="vi-VN"/>
+              </w:rPr>
+              <w:lastRenderedPageBreak/>
+              <w:t>application’s design (colors, fonts, legends, labels)</w:t>
+            </w:r>
+          </w:p>
+          <w:p>
+            <w:pPr>
+              <w:pStyle w:val="ListParagraph"/>
+              <w:numPr>
+                <w:ilvl w:val="0"/>
+                <w:numId w:val="16"/>
+              </w:numPr>
+              <w:ind w:left="253" w:hanging="240"/>
+              <w:rPr>
+                <w:lang w:val="vi-VN"/>
+              </w:rPr>
+            </w:pPr>
+            <w:r>
+              <w:rPr>
+                <w:lang w:val="vi-VN"/>
+              </w:rPr>
+              <w:t>Implement</w:t>
+            </w:r>
+            <w:proofErr w:type="spellStart"/>
+            <w:r>
+              <w:rPr>
+                <w:lang w:val="en-US"/>
+              </w:rPr>
+              <w:t>ing</w:t>
+            </w:r>
+            <w:proofErr w:type="spellEnd"/>
+            <w:r>
+              <w:rPr>
+                <w:lang w:val="vi-VN"/>
+              </w:rPr>
+              <w:t xml:space="preserve"> interactive features that allow users to manipulate and explore data point between different views</w:t>
+            </w:r>
+          </w:p>
+        </w:tc>
+        <w:tc>
+          <w:tcPr>
+            <w:tcW w:w="1800" w:type="dxa"/>
+          </w:tcPr>
+          <w:p/>
+        </w:tc>
+      </w:tr>
+      <w:tr>
+        <w:tc>
+          <w:tcPr>
+            <w:tcW w:w="715" w:type="dxa"/>
+          </w:tcPr>
+          <w:p>
+            <w:pPr>
+              <w:jc w:val="center"/>
+            </w:pPr>
+            <w:r>
+              <w:t>3.3</w:t>
+            </w:r>
+          </w:p>
+        </w:tc>
+        <w:tc>
+          <w:tcPr>
+            <w:tcW w:w="2880" w:type="dxa"/>
+          </w:tcPr>
+          <w:p>
+            <w:r>
+              <w:t>Requirements Acceptance Testing</w:t>
+            </w:r>
+          </w:p>
+        </w:tc>
+        <w:tc>
+          <w:tcPr>
+            <w:tcW w:w="3720" w:type="dxa"/>
+          </w:tcPr>
+          <w:p>
+            <w:pPr>
+              <w:pStyle w:val="ListParagraph"/>
+              <w:numPr>
+                <w:ilvl w:val="0"/>
+                <w:numId w:val="17"/>
+              </w:numPr>
+              <w:ind w:left="253" w:hanging="240"/>
+              <w:rPr>
+                <w:lang w:val="en-US"/>
+              </w:rPr>
+            </w:pPr>
+            <w:r>
+              <w:rPr>
+                <w:lang w:val="en-US"/>
+              </w:rPr>
+              <w:t xml:space="preserve">Identifying detailed test scenarios based on the requirement features, including the input actions and both expected and actual </w:t>
+            </w:r>
+            <w:proofErr w:type="gramStart"/>
+            <w:r>
+              <w:rPr>
+                <w:lang w:val="en-US"/>
+              </w:rPr>
+              <w:t>outcomes</w:t>
+            </w:r>
+            <w:proofErr w:type="gramEnd"/>
+          </w:p>
+          <w:p>
+            <w:pPr>
+              <w:pStyle w:val="ListParagraph"/>
+              <w:numPr>
+                <w:ilvl w:val="0"/>
+                <w:numId w:val="17"/>
+              </w:numPr>
+              <w:ind w:left="253" w:hanging="240"/>
+              <w:rPr>
+                <w:lang w:val="en-US"/>
+              </w:rPr>
+            </w:pPr>
+            <w:r>
+              <w:rPr>
+                <w:lang w:val="en-US"/>
+              </w:rPr>
+              <w:t xml:space="preserve">Evaluate the test cases whether they </w:t>
+            </w:r>
+            <w:proofErr w:type="gramStart"/>
+            <w:r>
+              <w:rPr>
+                <w:lang w:val="en-US"/>
+              </w:rPr>
+              <w:t>meets</w:t>
+            </w:r>
+            <w:proofErr w:type="gramEnd"/>
+            <w:r>
+              <w:rPr>
+                <w:lang w:val="en-US"/>
+              </w:rPr>
+              <w:t xml:space="preserve"> the acceptance criteria</w:t>
+            </w:r>
+          </w:p>
+        </w:tc>
+        <w:tc>
+          <w:tcPr>
+            <w:tcW w:w="1800" w:type="dxa"/>
+          </w:tcPr>
+          <w:p/>
+        </w:tc>
+      </w:tr>
+      <w:tr>
+        <w:tc>
+          <w:tcPr>
+            <w:tcW w:w="9115" w:type="dxa"/>
+            <w:gridSpan w:val="4"/>
+          </w:tcPr>
+          <w:p>
+            <w:pPr>
+              <w:pStyle w:val="ListParagraph"/>
+              <w:numPr>
+                <w:ilvl w:val="0"/>
+                <w:numId w:val="5"/>
+              </w:numPr>
+              <w:rPr>
+                <w:b/>
+                <w:bCs/>
+              </w:rPr>
+            </w:pPr>
+            <w:r>
+              <w:rPr>
+                <w:b/>
+                <w:bCs/>
+              </w:rPr>
+              <w:t>Controlling</w:t>
+            </w:r>
+          </w:p>
+        </w:tc>
+      </w:tr>
+      <w:tr>
+        <w:tc>
+          <w:tcPr>
+            <w:tcW w:w="715" w:type="dxa"/>
+          </w:tcPr>
+          <w:p>
+            <w:pPr>
+              <w:jc w:val="center"/>
+            </w:pPr>
+            <w:r>
+              <w:t>4.1</w:t>
+            </w:r>
+          </w:p>
+        </w:tc>
+        <w:tc>
+          <w:tcPr>
+            <w:tcW w:w="2880" w:type="dxa"/>
+          </w:tcPr>
+          <w:p>
+            <w:r>
+              <w:t>Status reports</w:t>
+            </w:r>
+          </w:p>
+        </w:tc>
+        <w:tc>
+          <w:tcPr>
+            <w:tcW w:w="3720" w:type="dxa"/>
+          </w:tcPr>
+          <w:p>
+            <w:pPr>
+              <w:pStyle w:val="ListParagraph"/>
+              <w:numPr>
+                <w:ilvl w:val="0"/>
+                <w:numId w:val="19"/>
+              </w:numPr>
+              <w:ind w:left="253" w:hanging="253"/>
+            </w:pPr>
+            <w:r>
+              <w:t>Keeping up with the project’s progress by reporting the duration and percentage complete</w:t>
+            </w:r>
+          </w:p>
+          <w:p>
+            <w:pPr>
+              <w:pStyle w:val="ListParagraph"/>
+              <w:numPr>
+                <w:ilvl w:val="0"/>
+                <w:numId w:val="19"/>
+              </w:numPr>
+              <w:ind w:left="253" w:hanging="253"/>
+            </w:pPr>
+            <w:r>
+              <w:t>Identifying any issue or technical problem to specify immediate action</w:t>
+            </w:r>
+          </w:p>
+        </w:tc>
+        <w:tc>
+          <w:tcPr>
+            <w:tcW w:w="1800" w:type="dxa"/>
+          </w:tcPr>
+          <w:p/>
+        </w:tc>
+      </w:tr>
+      <w:tr>
+        <w:tc>
+          <w:tcPr>
+            <w:tcW w:w="715" w:type="dxa"/>
+          </w:tcPr>
+          <w:p>
+            <w:pPr>
+              <w:jc w:val="center"/>
+            </w:pPr>
+            <w:r>
+              <w:t>4.2</w:t>
+            </w:r>
+          </w:p>
+        </w:tc>
+        <w:tc>
+          <w:tcPr>
+            <w:tcW w:w="2880" w:type="dxa"/>
+          </w:tcPr>
+          <w:p>
+            <w:r>
+              <w:t>Update plan and schedule</w:t>
+            </w:r>
+          </w:p>
+        </w:tc>
+        <w:tc>
+          <w:tcPr>
+            <w:tcW w:w="3720" w:type="dxa"/>
+          </w:tcPr>
+          <w:p>
+            <w:r>
+              <w:t>Adjusting</w:t>
+            </w:r>
+            <w:r>
+              <w:t xml:space="preserve"> the project’s tasks and timeline according to </w:t>
+            </w:r>
+            <w:r>
+              <w:t xml:space="preserve">any changes in the time estimate, </w:t>
+            </w:r>
+            <w:proofErr w:type="gramStart"/>
+            <w:r>
+              <w:t>scope</w:t>
+            </w:r>
+            <w:proofErr w:type="gramEnd"/>
+            <w:r>
+              <w:t xml:space="preserve"> or deviations from the original project planning document</w:t>
+            </w:r>
+          </w:p>
+        </w:tc>
+        <w:tc>
+          <w:tcPr>
+            <w:tcW w:w="1800" w:type="dxa"/>
+          </w:tcPr>
+          <w:p/>
+        </w:tc>
+      </w:tr>
+      <w:tr>
+        <w:tc>
+          <w:tcPr>
+            <w:tcW w:w="9115" w:type="dxa"/>
+            <w:gridSpan w:val="4"/>
+          </w:tcPr>
+          <w:p>
+            <w:pPr>
+              <w:pStyle w:val="ListParagraph"/>
+              <w:numPr>
+                <w:ilvl w:val="0"/>
+                <w:numId w:val="5"/>
+              </w:numPr>
+              <w:rPr>
+                <w:b/>
+                <w:bCs/>
+              </w:rPr>
+            </w:pPr>
+            <w:r>
+              <w:rPr>
+                <w:b/>
+                <w:bCs/>
+              </w:rPr>
+              <w:t>Closing</w:t>
+            </w:r>
+          </w:p>
+        </w:tc>
+      </w:tr>
+      <w:tr>
+        <w:tc>
+          <w:tcPr>
+            <w:tcW w:w="715" w:type="dxa"/>
+          </w:tcPr>
+          <w:p>
+            <w:pPr>
+              <w:jc w:val="center"/>
+            </w:pPr>
+            <w:r>
+              <w:t>5.1</w:t>
+            </w:r>
+          </w:p>
+        </w:tc>
+        <w:tc>
+          <w:tcPr>
+            <w:tcW w:w="2880" w:type="dxa"/>
+          </w:tcPr>
+          <w:p>
+            <w:r>
+              <w:t>Lesson learned</w:t>
+            </w:r>
+          </w:p>
+        </w:tc>
+        <w:tc>
+          <w:tcPr>
+            <w:tcW w:w="3720" w:type="dxa"/>
+          </w:tcPr>
+          <w:p>
+            <w:pPr>
+              <w:pStyle w:val="ListParagraph"/>
+              <w:numPr>
+                <w:ilvl w:val="0"/>
+                <w:numId w:val="21"/>
+              </w:numPr>
+              <w:ind w:left="253" w:hanging="253"/>
+            </w:pPr>
+            <w:r>
+              <w:t xml:space="preserve">Reflecting the project’s successes, </w:t>
+            </w:r>
+            <w:proofErr w:type="gramStart"/>
+            <w:r>
+              <w:t>constraints</w:t>
+            </w:r>
+            <w:proofErr w:type="gramEnd"/>
+            <w:r>
+              <w:t xml:space="preserve"> and challenges</w:t>
+            </w:r>
+          </w:p>
+          <w:p>
+            <w:pPr>
+              <w:pStyle w:val="ListParagraph"/>
+              <w:numPr>
+                <w:ilvl w:val="0"/>
+                <w:numId w:val="21"/>
+              </w:numPr>
+              <w:ind w:left="253" w:hanging="253"/>
+            </w:pPr>
+            <w:r>
+              <w:t>Identifying areas for improvement and suggest some recommendations and strategies for future projects</w:t>
+            </w:r>
+          </w:p>
+        </w:tc>
+        <w:tc>
+          <w:tcPr>
+            <w:tcW w:w="1800" w:type="dxa"/>
+          </w:tcPr>
+          <w:p/>
+        </w:tc>
+      </w:tr>
+      <w:tr>
+        <w:tc>
+          <w:tcPr>
+            <w:tcW w:w="715" w:type="dxa"/>
+          </w:tcPr>
+          <w:p>
+            <w:pPr>
+              <w:jc w:val="center"/>
+            </w:pPr>
+            <w:r>
+              <w:t>5.2</w:t>
+            </w:r>
+          </w:p>
+        </w:tc>
+        <w:tc>
+          <w:tcPr>
+            <w:tcW w:w="2880" w:type="dxa"/>
+          </w:tcPr>
+          <w:p>
+            <w:r>
+              <w:t>Prepare final report</w:t>
+            </w:r>
+          </w:p>
+        </w:tc>
+        <w:tc>
+          <w:tcPr>
+            <w:tcW w:w="3720" w:type="dxa"/>
+          </w:tcPr>
+          <w:p>
+            <w:pPr>
+              <w:pStyle w:val="ListParagraph"/>
+              <w:numPr>
+                <w:ilvl w:val="0"/>
+                <w:numId w:val="22"/>
+              </w:numPr>
+              <w:ind w:left="253" w:hanging="240"/>
+            </w:pPr>
+            <w:r>
+              <w:t xml:space="preserve">Reviewing if all the project documents are up-to-date and teammates have completed every </w:t>
+            </w:r>
+            <w:proofErr w:type="gramStart"/>
+            <w:r>
+              <w:t>tasks</w:t>
+            </w:r>
+            <w:proofErr w:type="gramEnd"/>
+          </w:p>
+          <w:p>
+            <w:pPr>
+              <w:pStyle w:val="ListParagraph"/>
+              <w:numPr>
+                <w:ilvl w:val="0"/>
+                <w:numId w:val="22"/>
+              </w:numPr>
+              <w:ind w:left="253" w:hanging="240"/>
+            </w:pPr>
+            <w:r>
+              <w:t xml:space="preserve"> Finalizing the project by writing an executive summary of the project’s progress with its achievements and deliverables</w:t>
+            </w:r>
+          </w:p>
+        </w:tc>
+        <w:tc>
+          <w:tcPr>
+            <w:tcW w:w="1800" w:type="dxa"/>
+          </w:tcPr>
+          <w:p/>
+        </w:tc>
+      </w:tr>
+    </w:tbl>
+    <w:p/>
     <w:p>
       <w:pPr>
         <w:pStyle w:val="ListParagraph"/>
@@ -1878,6 +4152,458 @@
 <file path=word/numbering.xml><?xml version="1.0" encoding="utf-8"?>
 <w:numbering xmlns:wpc="http://schemas.microsoft.com/office/word/2010/wordprocessingCanvas" xmlns:cx="http://schemas.microsoft.com/office/drawing/2014/chartex" xmlns:cx1="http://schemas.microsoft.com/office/drawing/2015/9/8/chartex" xmlns:cx2="http://schemas.microsoft.com/office/drawing/2015/10/21/chartex" xmlns:cx3="http://schemas.microsoft.com/office/drawing/2016/5/9/chartex" xmlns:cx4="http://schemas.microsoft.com/office/drawing/2016/5/10/chartex" xmlns:cx5="http://schemas.microsoft.com/office/drawing/2016/5/11/chartex" xmlns:cx6="http://schemas.microsoft.com/office/drawing/2016/5/12/chartex" xmlns:cx7="http://schemas.microsoft.com/office/drawing/2016/5/13/chartex" xmlns:cx8="http://schemas.microsoft.com/office/drawing/2016/5/14/chartex" xmlns:mc="http://schemas.openxmlformats.org/markup-compatibility/2006" xmlns:aink="http://schemas.microsoft.com/office/drawing/2016/ink" xmlns:am3d="http://schemas.microsoft.com/office/drawing/2017/model3d" xmlns:o="urn:schemas-microsoft-com:office:office" xmlns:oel="http://schemas.microsoft.com/office/2019/extlst" xmlns:r="http://schemas.openxmlformats.org/officeDocument/2006/relationships" xmlns:m="http://schemas.openxmlformats.org/officeDocument/2006/math" xmlns:v="urn:schemas-microsoft-com:vml" xmlns:wp14="http://schemas.microsoft.com/office/word/2010/wordprocessingDrawing" xmlns:wp="http://schemas.openxmlformats.org/drawingml/2006/wordprocessingDrawing" xmlns:w10="urn:schemas-microsoft-com:office:word" xmlns:w="http://schemas.openxmlformats.org/wordprocessingml/2006/main" xmlns:w14="http://schemas.microsoft.com/office/word/2010/wordml" xmlns:w15="http://schemas.microsoft.com/office/word/2012/wordml" xmlns:w16cex="http://schemas.microsoft.com/office/word/2018/wordml/cex" xmlns:w16cid="http://schemas.microsoft.com/office/word/2016/wordml/cid" xmlns:w16="http://schemas.microsoft.com/office/word/2018/wordml" xmlns:w16sdtdh="http://schemas.microsoft.com/office/word/2020/wordml/sdtdatahash" xmlns:w16se="http://schemas.microsoft.com/office/word/2015/wordml/symex" xmlns:wpg="http://schemas.microsoft.com/office/word/2010/wordprocessingGroup" xmlns:wpi="http://schemas.microsoft.com/office/word/2010/wordprocessingInk" xmlns:wne="http://schemas.microsoft.com/office/word/2006/wordml" xmlns:wps="http://schemas.microsoft.com/office/word/2010/wordprocessingShape" mc:Ignorable="w14 w15 w16se w16cid w16 w16cex w16sdtdh wp14">
   <w:abstractNum w:abstractNumId="0" w15:restartNumberingAfterBreak="0">
+    <w:nsid w:val="0A1F6CFF"/>
+    <w:multiLevelType w:val="hybridMultilevel"/>
+    <w:tmpl w:val="99F86B8E"/>
+    <w:lvl w:ilvl="0" w:tplc="04090001">
+      <w:start w:val="1"/>
+      <w:numFmt w:val="bullet"/>
+      <w:lvlText w:val=""/>
+      <w:lvlJc w:val="left"/>
+      <w:pPr>
+        <w:ind w:left="720" w:hanging="360"/>
+      </w:pPr>
+      <w:rPr>
+        <w:rFonts w:ascii="Symbol" w:hAnsi="Symbol" w:hint="default"/>
+      </w:rPr>
+    </w:lvl>
+    <w:lvl w:ilvl="1" w:tplc="04090003" w:tentative="1">
+      <w:start w:val="1"/>
+      <w:numFmt w:val="bullet"/>
+      <w:lvlText w:val="o"/>
+      <w:lvlJc w:val="left"/>
+      <w:pPr>
+        <w:ind w:left="1440" w:hanging="360"/>
+      </w:pPr>
+      <w:rPr>
+        <w:rFonts w:ascii="Courier New" w:hAnsi="Courier New" w:cs="Courier New" w:hint="default"/>
+      </w:rPr>
+    </w:lvl>
+    <w:lvl w:ilvl="2" w:tplc="04090005" w:tentative="1">
+      <w:start w:val="1"/>
+      <w:numFmt w:val="bullet"/>
+      <w:lvlText w:val=""/>
+      <w:lvlJc w:val="left"/>
+      <w:pPr>
+        <w:ind w:left="2160" w:hanging="360"/>
+      </w:pPr>
+      <w:rPr>
+        <w:rFonts w:ascii="Wingdings" w:hAnsi="Wingdings" w:hint="default"/>
+      </w:rPr>
+    </w:lvl>
+    <w:lvl w:ilvl="3" w:tplc="04090001" w:tentative="1">
+      <w:start w:val="1"/>
+      <w:numFmt w:val="bullet"/>
+      <w:lvlText w:val=""/>
+      <w:lvlJc w:val="left"/>
+      <w:pPr>
+        <w:ind w:left="2880" w:hanging="360"/>
+      </w:pPr>
+      <w:rPr>
+        <w:rFonts w:ascii="Symbol" w:hAnsi="Symbol" w:hint="default"/>
+      </w:rPr>
+    </w:lvl>
+    <w:lvl w:ilvl="4" w:tplc="04090003" w:tentative="1">
+      <w:start w:val="1"/>
+      <w:numFmt w:val="bullet"/>
+      <w:lvlText w:val="o"/>
+      <w:lvlJc w:val="left"/>
+      <w:pPr>
+        <w:ind w:left="3600" w:hanging="360"/>
+      </w:pPr>
+      <w:rPr>
+        <w:rFonts w:ascii="Courier New" w:hAnsi="Courier New" w:cs="Courier New" w:hint="default"/>
+      </w:rPr>
+    </w:lvl>
+    <w:lvl w:ilvl="5" w:tplc="04090005" w:tentative="1">
+      <w:start w:val="1"/>
+      <w:numFmt w:val="bullet"/>
+      <w:lvlText w:val=""/>
+      <w:lvlJc w:val="left"/>
+      <w:pPr>
+        <w:ind w:left="4320" w:hanging="360"/>
+      </w:pPr>
+      <w:rPr>
+        <w:rFonts w:ascii="Wingdings" w:hAnsi="Wingdings" w:hint="default"/>
+      </w:rPr>
+    </w:lvl>
+    <w:lvl w:ilvl="6" w:tplc="04090001" w:tentative="1">
+      <w:start w:val="1"/>
+      <w:numFmt w:val="bullet"/>
+      <w:lvlText w:val=""/>
+      <w:lvlJc w:val="left"/>
+      <w:pPr>
+        <w:ind w:left="5040" w:hanging="360"/>
+      </w:pPr>
+      <w:rPr>
+        <w:rFonts w:ascii="Symbol" w:hAnsi="Symbol" w:hint="default"/>
+      </w:rPr>
+    </w:lvl>
+    <w:lvl w:ilvl="7" w:tplc="04090003" w:tentative="1">
+      <w:start w:val="1"/>
+      <w:numFmt w:val="bullet"/>
+      <w:lvlText w:val="o"/>
+      <w:lvlJc w:val="left"/>
+      <w:pPr>
+        <w:ind w:left="5760" w:hanging="360"/>
+      </w:pPr>
+      <w:rPr>
+        <w:rFonts w:ascii="Courier New" w:hAnsi="Courier New" w:cs="Courier New" w:hint="default"/>
+      </w:rPr>
+    </w:lvl>
+    <w:lvl w:ilvl="8" w:tplc="04090005" w:tentative="1">
+      <w:start w:val="1"/>
+      <w:numFmt w:val="bullet"/>
+      <w:lvlText w:val=""/>
+      <w:lvlJc w:val="left"/>
+      <w:pPr>
+        <w:ind w:left="6480" w:hanging="360"/>
+      </w:pPr>
+      <w:rPr>
+        <w:rFonts w:ascii="Wingdings" w:hAnsi="Wingdings" w:hint="default"/>
+      </w:rPr>
+    </w:lvl>
+  </w:abstractNum>
+  <w:abstractNum w:abstractNumId="1" w15:restartNumberingAfterBreak="0">
+    <w:nsid w:val="0A963AE6"/>
+    <w:multiLevelType w:val="hybridMultilevel"/>
+    <w:tmpl w:val="7100669A"/>
+    <w:lvl w:ilvl="0" w:tplc="04090001">
+      <w:start w:val="1"/>
+      <w:numFmt w:val="bullet"/>
+      <w:lvlText w:val=""/>
+      <w:lvlJc w:val="left"/>
+      <w:pPr>
+        <w:ind w:left="720" w:hanging="360"/>
+      </w:pPr>
+      <w:rPr>
+        <w:rFonts w:ascii="Symbol" w:hAnsi="Symbol" w:hint="default"/>
+      </w:rPr>
+    </w:lvl>
+    <w:lvl w:ilvl="1" w:tplc="04090003" w:tentative="1">
+      <w:start w:val="1"/>
+      <w:numFmt w:val="bullet"/>
+      <w:lvlText w:val="o"/>
+      <w:lvlJc w:val="left"/>
+      <w:pPr>
+        <w:ind w:left="1440" w:hanging="360"/>
+      </w:pPr>
+      <w:rPr>
+        <w:rFonts w:ascii="Courier New" w:hAnsi="Courier New" w:cs="Courier New" w:hint="default"/>
+      </w:rPr>
+    </w:lvl>
+    <w:lvl w:ilvl="2" w:tplc="04090005" w:tentative="1">
+      <w:start w:val="1"/>
+      <w:numFmt w:val="bullet"/>
+      <w:lvlText w:val=""/>
+      <w:lvlJc w:val="left"/>
+      <w:pPr>
+        <w:ind w:left="2160" w:hanging="360"/>
+      </w:pPr>
+      <w:rPr>
+        <w:rFonts w:ascii="Wingdings" w:hAnsi="Wingdings" w:hint="default"/>
+      </w:rPr>
+    </w:lvl>
+    <w:lvl w:ilvl="3" w:tplc="04090001" w:tentative="1">
+      <w:start w:val="1"/>
+      <w:numFmt w:val="bullet"/>
+      <w:lvlText w:val=""/>
+      <w:lvlJc w:val="left"/>
+      <w:pPr>
+        <w:ind w:left="2880" w:hanging="360"/>
+      </w:pPr>
+      <w:rPr>
+        <w:rFonts w:ascii="Symbol" w:hAnsi="Symbol" w:hint="default"/>
+      </w:rPr>
+    </w:lvl>
+    <w:lvl w:ilvl="4" w:tplc="04090003" w:tentative="1">
+      <w:start w:val="1"/>
+      <w:numFmt w:val="bullet"/>
+      <w:lvlText w:val="o"/>
+      <w:lvlJc w:val="left"/>
+      <w:pPr>
+        <w:ind w:left="3600" w:hanging="360"/>
+      </w:pPr>
+      <w:rPr>
+        <w:rFonts w:ascii="Courier New" w:hAnsi="Courier New" w:cs="Courier New" w:hint="default"/>
+      </w:rPr>
+    </w:lvl>
+    <w:lvl w:ilvl="5" w:tplc="04090005" w:tentative="1">
+      <w:start w:val="1"/>
+      <w:numFmt w:val="bullet"/>
+      <w:lvlText w:val=""/>
+      <w:lvlJc w:val="left"/>
+      <w:pPr>
+        <w:ind w:left="4320" w:hanging="360"/>
+      </w:pPr>
+      <w:rPr>
+        <w:rFonts w:ascii="Wingdings" w:hAnsi="Wingdings" w:hint="default"/>
+      </w:rPr>
+    </w:lvl>
+    <w:lvl w:ilvl="6" w:tplc="04090001" w:tentative="1">
+      <w:start w:val="1"/>
+      <w:numFmt w:val="bullet"/>
+      <w:lvlText w:val=""/>
+      <w:lvlJc w:val="left"/>
+      <w:pPr>
+        <w:ind w:left="5040" w:hanging="360"/>
+      </w:pPr>
+      <w:rPr>
+        <w:rFonts w:ascii="Symbol" w:hAnsi="Symbol" w:hint="default"/>
+      </w:rPr>
+    </w:lvl>
+    <w:lvl w:ilvl="7" w:tplc="04090003" w:tentative="1">
+      <w:start w:val="1"/>
+      <w:numFmt w:val="bullet"/>
+      <w:lvlText w:val="o"/>
+      <w:lvlJc w:val="left"/>
+      <w:pPr>
+        <w:ind w:left="5760" w:hanging="360"/>
+      </w:pPr>
+      <w:rPr>
+        <w:rFonts w:ascii="Courier New" w:hAnsi="Courier New" w:cs="Courier New" w:hint="default"/>
+      </w:rPr>
+    </w:lvl>
+    <w:lvl w:ilvl="8" w:tplc="04090005" w:tentative="1">
+      <w:start w:val="1"/>
+      <w:numFmt w:val="bullet"/>
+      <w:lvlText w:val=""/>
+      <w:lvlJc w:val="left"/>
+      <w:pPr>
+        <w:ind w:left="6480" w:hanging="360"/>
+      </w:pPr>
+      <w:rPr>
+        <w:rFonts w:ascii="Wingdings" w:hAnsi="Wingdings" w:hint="default"/>
+      </w:rPr>
+    </w:lvl>
+  </w:abstractNum>
+  <w:abstractNum w:abstractNumId="2" w15:restartNumberingAfterBreak="0">
+    <w:nsid w:val="0D40743C"/>
+    <w:multiLevelType w:val="hybridMultilevel"/>
+    <w:tmpl w:val="05EEC35A"/>
+    <w:lvl w:ilvl="0" w:tplc="04090001">
+      <w:start w:val="1"/>
+      <w:numFmt w:val="bullet"/>
+      <w:lvlText w:val=""/>
+      <w:lvlJc w:val="left"/>
+      <w:pPr>
+        <w:ind w:left="720" w:hanging="360"/>
+      </w:pPr>
+      <w:rPr>
+        <w:rFonts w:ascii="Symbol" w:hAnsi="Symbol" w:hint="default"/>
+      </w:rPr>
+    </w:lvl>
+    <w:lvl w:ilvl="1" w:tplc="04090003" w:tentative="1">
+      <w:start w:val="1"/>
+      <w:numFmt w:val="bullet"/>
+      <w:lvlText w:val="o"/>
+      <w:lvlJc w:val="left"/>
+      <w:pPr>
+        <w:ind w:left="1440" w:hanging="360"/>
+      </w:pPr>
+      <w:rPr>
+        <w:rFonts w:ascii="Courier New" w:hAnsi="Courier New" w:cs="Courier New" w:hint="default"/>
+      </w:rPr>
+    </w:lvl>
+    <w:lvl w:ilvl="2" w:tplc="04090005" w:tentative="1">
+      <w:start w:val="1"/>
+      <w:numFmt w:val="bullet"/>
+      <w:lvlText w:val=""/>
+      <w:lvlJc w:val="left"/>
+      <w:pPr>
+        <w:ind w:left="2160" w:hanging="360"/>
+      </w:pPr>
+      <w:rPr>
+        <w:rFonts w:ascii="Wingdings" w:hAnsi="Wingdings" w:hint="default"/>
+      </w:rPr>
+    </w:lvl>
+    <w:lvl w:ilvl="3" w:tplc="04090001" w:tentative="1">
+      <w:start w:val="1"/>
+      <w:numFmt w:val="bullet"/>
+      <w:lvlText w:val=""/>
+      <w:lvlJc w:val="left"/>
+      <w:pPr>
+        <w:ind w:left="2880" w:hanging="360"/>
+      </w:pPr>
+      <w:rPr>
+        <w:rFonts w:ascii="Symbol" w:hAnsi="Symbol" w:hint="default"/>
+      </w:rPr>
+    </w:lvl>
+    <w:lvl w:ilvl="4" w:tplc="04090003" w:tentative="1">
+      <w:start w:val="1"/>
+      <w:numFmt w:val="bullet"/>
+      <w:lvlText w:val="o"/>
+      <w:lvlJc w:val="left"/>
+      <w:pPr>
+        <w:ind w:left="3600" w:hanging="360"/>
+      </w:pPr>
+      <w:rPr>
+        <w:rFonts w:ascii="Courier New" w:hAnsi="Courier New" w:cs="Courier New" w:hint="default"/>
+      </w:rPr>
+    </w:lvl>
+    <w:lvl w:ilvl="5" w:tplc="04090005" w:tentative="1">
+      <w:start w:val="1"/>
+      <w:numFmt w:val="bullet"/>
+      <w:lvlText w:val=""/>
+      <w:lvlJc w:val="left"/>
+      <w:pPr>
+        <w:ind w:left="4320" w:hanging="360"/>
+      </w:pPr>
+      <w:rPr>
+        <w:rFonts w:ascii="Wingdings" w:hAnsi="Wingdings" w:hint="default"/>
+      </w:rPr>
+    </w:lvl>
+    <w:lvl w:ilvl="6" w:tplc="04090001" w:tentative="1">
+      <w:start w:val="1"/>
+      <w:numFmt w:val="bullet"/>
+      <w:lvlText w:val=""/>
+      <w:lvlJc w:val="left"/>
+      <w:pPr>
+        <w:ind w:left="5040" w:hanging="360"/>
+      </w:pPr>
+      <w:rPr>
+        <w:rFonts w:ascii="Symbol" w:hAnsi="Symbol" w:hint="default"/>
+      </w:rPr>
+    </w:lvl>
+    <w:lvl w:ilvl="7" w:tplc="04090003" w:tentative="1">
+      <w:start w:val="1"/>
+      <w:numFmt w:val="bullet"/>
+      <w:lvlText w:val="o"/>
+      <w:lvlJc w:val="left"/>
+      <w:pPr>
+        <w:ind w:left="5760" w:hanging="360"/>
+      </w:pPr>
+      <w:rPr>
+        <w:rFonts w:ascii="Courier New" w:hAnsi="Courier New" w:cs="Courier New" w:hint="default"/>
+      </w:rPr>
+    </w:lvl>
+    <w:lvl w:ilvl="8" w:tplc="04090005" w:tentative="1">
+      <w:start w:val="1"/>
+      <w:numFmt w:val="bullet"/>
+      <w:lvlText w:val=""/>
+      <w:lvlJc w:val="left"/>
+      <w:pPr>
+        <w:ind w:left="6480" w:hanging="360"/>
+      </w:pPr>
+      <w:rPr>
+        <w:rFonts w:ascii="Wingdings" w:hAnsi="Wingdings" w:hint="default"/>
+      </w:rPr>
+    </w:lvl>
+  </w:abstractNum>
+  <w:abstractNum w:abstractNumId="3" w15:restartNumberingAfterBreak="0">
+    <w:nsid w:val="1381663A"/>
+    <w:multiLevelType w:val="hybridMultilevel"/>
+    <w:tmpl w:val="FFDAE4FA"/>
+    <w:lvl w:ilvl="0" w:tplc="04090001">
+      <w:start w:val="1"/>
+      <w:numFmt w:val="bullet"/>
+      <w:lvlText w:val=""/>
+      <w:lvlJc w:val="left"/>
+      <w:pPr>
+        <w:ind w:left="720" w:hanging="360"/>
+      </w:pPr>
+      <w:rPr>
+        <w:rFonts w:ascii="Symbol" w:hAnsi="Symbol" w:hint="default"/>
+      </w:rPr>
+    </w:lvl>
+    <w:lvl w:ilvl="1" w:tplc="04090003" w:tentative="1">
+      <w:start w:val="1"/>
+      <w:numFmt w:val="bullet"/>
+      <w:lvlText w:val="o"/>
+      <w:lvlJc w:val="left"/>
+      <w:pPr>
+        <w:ind w:left="1440" w:hanging="360"/>
+      </w:pPr>
+      <w:rPr>
+        <w:rFonts w:ascii="Courier New" w:hAnsi="Courier New" w:cs="Courier New" w:hint="default"/>
+      </w:rPr>
+    </w:lvl>
+    <w:lvl w:ilvl="2" w:tplc="04090005" w:tentative="1">
+      <w:start w:val="1"/>
+      <w:numFmt w:val="bullet"/>
+      <w:lvlText w:val=""/>
+      <w:lvlJc w:val="left"/>
+      <w:pPr>
+        <w:ind w:left="2160" w:hanging="360"/>
+      </w:pPr>
+      <w:rPr>
+        <w:rFonts w:ascii="Wingdings" w:hAnsi="Wingdings" w:hint="default"/>
+      </w:rPr>
+    </w:lvl>
+    <w:lvl w:ilvl="3" w:tplc="04090001" w:tentative="1">
+      <w:start w:val="1"/>
+      <w:numFmt w:val="bullet"/>
+      <w:lvlText w:val=""/>
+      <w:lvlJc w:val="left"/>
+      <w:pPr>
+        <w:ind w:left="2880" w:hanging="360"/>
+      </w:pPr>
+      <w:rPr>
+        <w:rFonts w:ascii="Symbol" w:hAnsi="Symbol" w:hint="default"/>
+      </w:rPr>
+    </w:lvl>
+    <w:lvl w:ilvl="4" w:tplc="04090003" w:tentative="1">
+      <w:start w:val="1"/>
+      <w:numFmt w:val="bullet"/>
+      <w:lvlText w:val="o"/>
+      <w:lvlJc w:val="left"/>
+      <w:pPr>
+        <w:ind w:left="3600" w:hanging="360"/>
+      </w:pPr>
+      <w:rPr>
+        <w:rFonts w:ascii="Courier New" w:hAnsi="Courier New" w:cs="Courier New" w:hint="default"/>
+      </w:rPr>
+    </w:lvl>
+    <w:lvl w:ilvl="5" w:tplc="04090005" w:tentative="1">
+      <w:start w:val="1"/>
+      <w:numFmt w:val="bullet"/>
+      <w:lvlText w:val=""/>
+      <w:lvlJc w:val="left"/>
+      <w:pPr>
+        <w:ind w:left="4320" w:hanging="360"/>
+      </w:pPr>
+      <w:rPr>
+        <w:rFonts w:ascii="Wingdings" w:hAnsi="Wingdings" w:hint="default"/>
+      </w:rPr>
+    </w:lvl>
+    <w:lvl w:ilvl="6" w:tplc="04090001" w:tentative="1">
+      <w:start w:val="1"/>
+      <w:numFmt w:val="bullet"/>
+      <w:lvlText w:val=""/>
+      <w:lvlJc w:val="left"/>
+      <w:pPr>
+        <w:ind w:left="5040" w:hanging="360"/>
+      </w:pPr>
+      <w:rPr>
+        <w:rFonts w:ascii="Symbol" w:hAnsi="Symbol" w:hint="default"/>
+      </w:rPr>
+    </w:lvl>
+    <w:lvl w:ilvl="7" w:tplc="04090003" w:tentative="1">
+      <w:start w:val="1"/>
+      <w:numFmt w:val="bullet"/>
+      <w:lvlText w:val="o"/>
+      <w:lvlJc w:val="left"/>
+      <w:pPr>
+        <w:ind w:left="5760" w:hanging="360"/>
+      </w:pPr>
+      <w:rPr>
+        <w:rFonts w:ascii="Courier New" w:hAnsi="Courier New" w:cs="Courier New" w:hint="default"/>
+      </w:rPr>
+    </w:lvl>
+    <w:lvl w:ilvl="8" w:tplc="04090005" w:tentative="1">
+      <w:start w:val="1"/>
+      <w:numFmt w:val="bullet"/>
+      <w:lvlText w:val=""/>
+      <w:lvlJc w:val="left"/>
+      <w:pPr>
+        <w:ind w:left="6480" w:hanging="360"/>
+      </w:pPr>
+      <w:rPr>
+        <w:rFonts w:ascii="Wingdings" w:hAnsi="Wingdings" w:hint="default"/>
+      </w:rPr>
+    </w:lvl>
+  </w:abstractNum>
+  <w:abstractNum w:abstractNumId="4" w15:restartNumberingAfterBreak="0">
     <w:nsid w:val="13DF0E23"/>
     <w:multiLevelType w:val="hybridMultilevel"/>
     <w:tmpl w:val="1BF28C40"/>
@@ -1990,7 +4716,7 @@
       </w:rPr>
     </w:lvl>
   </w:abstractNum>
-  <w:abstractNum w:abstractNumId="1" w15:restartNumberingAfterBreak="0">
+  <w:abstractNum w:abstractNumId="5" w15:restartNumberingAfterBreak="0">
     <w:nsid w:val="168C1F07"/>
     <w:multiLevelType w:val="hybridMultilevel"/>
     <w:tmpl w:val="EECA67C2"/>
@@ -2103,7 +4829,322 @@
       </w:rPr>
     </w:lvl>
   </w:abstractNum>
-  <w:abstractNum w:abstractNumId="2" w15:restartNumberingAfterBreak="0">
+  <w:abstractNum w:abstractNumId="6" w15:restartNumberingAfterBreak="0">
+    <w:nsid w:val="1DFF6EB0"/>
+    <w:multiLevelType w:val="hybridMultilevel"/>
+    <w:tmpl w:val="6A8265FC"/>
+    <w:lvl w:ilvl="0" w:tplc="04090001">
+      <w:start w:val="1"/>
+      <w:numFmt w:val="bullet"/>
+      <w:lvlText w:val=""/>
+      <w:lvlJc w:val="left"/>
+      <w:pPr>
+        <w:ind w:left="720" w:hanging="360"/>
+      </w:pPr>
+      <w:rPr>
+        <w:rFonts w:ascii="Symbol" w:hAnsi="Symbol" w:hint="default"/>
+      </w:rPr>
+    </w:lvl>
+    <w:lvl w:ilvl="1" w:tplc="04090003" w:tentative="1">
+      <w:start w:val="1"/>
+      <w:numFmt w:val="bullet"/>
+      <w:lvlText w:val="o"/>
+      <w:lvlJc w:val="left"/>
+      <w:pPr>
+        <w:ind w:left="1440" w:hanging="360"/>
+      </w:pPr>
+      <w:rPr>
+        <w:rFonts w:ascii="Courier New" w:hAnsi="Courier New" w:cs="Courier New" w:hint="default"/>
+      </w:rPr>
+    </w:lvl>
+    <w:lvl w:ilvl="2" w:tplc="04090005" w:tentative="1">
+      <w:start w:val="1"/>
+      <w:numFmt w:val="bullet"/>
+      <w:lvlText w:val=""/>
+      <w:lvlJc w:val="left"/>
+      <w:pPr>
+        <w:ind w:left="2160" w:hanging="360"/>
+      </w:pPr>
+      <w:rPr>
+        <w:rFonts w:ascii="Wingdings" w:hAnsi="Wingdings" w:hint="default"/>
+      </w:rPr>
+    </w:lvl>
+    <w:lvl w:ilvl="3" w:tplc="04090001" w:tentative="1">
+      <w:start w:val="1"/>
+      <w:numFmt w:val="bullet"/>
+      <w:lvlText w:val=""/>
+      <w:lvlJc w:val="left"/>
+      <w:pPr>
+        <w:ind w:left="2880" w:hanging="360"/>
+      </w:pPr>
+      <w:rPr>
+        <w:rFonts w:ascii="Symbol" w:hAnsi="Symbol" w:hint="default"/>
+      </w:rPr>
+    </w:lvl>
+    <w:lvl w:ilvl="4" w:tplc="04090003" w:tentative="1">
+      <w:start w:val="1"/>
+      <w:numFmt w:val="bullet"/>
+      <w:lvlText w:val="o"/>
+      <w:lvlJc w:val="left"/>
+      <w:pPr>
+        <w:ind w:left="3600" w:hanging="360"/>
+      </w:pPr>
+      <w:rPr>
+        <w:rFonts w:ascii="Courier New" w:hAnsi="Courier New" w:cs="Courier New" w:hint="default"/>
+      </w:rPr>
+    </w:lvl>
+    <w:lvl w:ilvl="5" w:tplc="04090005" w:tentative="1">
+      <w:start w:val="1"/>
+      <w:numFmt w:val="bullet"/>
+      <w:lvlText w:val=""/>
+      <w:lvlJc w:val="left"/>
+      <w:pPr>
+        <w:ind w:left="4320" w:hanging="360"/>
+      </w:pPr>
+      <w:rPr>
+        <w:rFonts w:ascii="Wingdings" w:hAnsi="Wingdings" w:hint="default"/>
+      </w:rPr>
+    </w:lvl>
+    <w:lvl w:ilvl="6" w:tplc="04090001" w:tentative="1">
+      <w:start w:val="1"/>
+      <w:numFmt w:val="bullet"/>
+      <w:lvlText w:val=""/>
+      <w:lvlJc w:val="left"/>
+      <w:pPr>
+        <w:ind w:left="5040" w:hanging="360"/>
+      </w:pPr>
+      <w:rPr>
+        <w:rFonts w:ascii="Symbol" w:hAnsi="Symbol" w:hint="default"/>
+      </w:rPr>
+    </w:lvl>
+    <w:lvl w:ilvl="7" w:tplc="04090003" w:tentative="1">
+      <w:start w:val="1"/>
+      <w:numFmt w:val="bullet"/>
+      <w:lvlText w:val="o"/>
+      <w:lvlJc w:val="left"/>
+      <w:pPr>
+        <w:ind w:left="5760" w:hanging="360"/>
+      </w:pPr>
+      <w:rPr>
+        <w:rFonts w:ascii="Courier New" w:hAnsi="Courier New" w:cs="Courier New" w:hint="default"/>
+      </w:rPr>
+    </w:lvl>
+    <w:lvl w:ilvl="8" w:tplc="04090005" w:tentative="1">
+      <w:start w:val="1"/>
+      <w:numFmt w:val="bullet"/>
+      <w:lvlText w:val=""/>
+      <w:lvlJc w:val="left"/>
+      <w:pPr>
+        <w:ind w:left="6480" w:hanging="360"/>
+      </w:pPr>
+      <w:rPr>
+        <w:rFonts w:ascii="Wingdings" w:hAnsi="Wingdings" w:hint="default"/>
+      </w:rPr>
+    </w:lvl>
+  </w:abstractNum>
+  <w:abstractNum w:abstractNumId="7" w15:restartNumberingAfterBreak="0">
+    <w:nsid w:val="26E138CE"/>
+    <w:multiLevelType w:val="hybridMultilevel"/>
+    <w:tmpl w:val="69A20638"/>
+    <w:lvl w:ilvl="0" w:tplc="0409000F">
+      <w:start w:val="1"/>
+      <w:numFmt w:val="decimal"/>
+      <w:lvlText w:val="%1."/>
+      <w:lvlJc w:val="left"/>
+      <w:pPr>
+        <w:ind w:left="720" w:hanging="360"/>
+      </w:pPr>
+      <w:rPr>
+        <w:rFonts w:hint="default"/>
+      </w:rPr>
+    </w:lvl>
+    <w:lvl w:ilvl="1" w:tplc="04090019" w:tentative="1">
+      <w:start w:val="1"/>
+      <w:numFmt w:val="lowerLetter"/>
+      <w:lvlText w:val="%2."/>
+      <w:lvlJc w:val="left"/>
+      <w:pPr>
+        <w:ind w:left="1440" w:hanging="360"/>
+      </w:pPr>
+    </w:lvl>
+    <w:lvl w:ilvl="2" w:tplc="0409001B" w:tentative="1">
+      <w:start w:val="1"/>
+      <w:numFmt w:val="lowerRoman"/>
+      <w:lvlText w:val="%3."/>
+      <w:lvlJc w:val="right"/>
+      <w:pPr>
+        <w:ind w:left="2160" w:hanging="180"/>
+      </w:pPr>
+    </w:lvl>
+    <w:lvl w:ilvl="3" w:tplc="0409000F" w:tentative="1">
+      <w:start w:val="1"/>
+      <w:numFmt w:val="decimal"/>
+      <w:lvlText w:val="%4."/>
+      <w:lvlJc w:val="left"/>
+      <w:pPr>
+        <w:ind w:left="2880" w:hanging="360"/>
+      </w:pPr>
+    </w:lvl>
+    <w:lvl w:ilvl="4" w:tplc="04090019" w:tentative="1">
+      <w:start w:val="1"/>
+      <w:numFmt w:val="lowerLetter"/>
+      <w:lvlText w:val="%5."/>
+      <w:lvlJc w:val="left"/>
+      <w:pPr>
+        <w:ind w:left="3600" w:hanging="360"/>
+      </w:pPr>
+    </w:lvl>
+    <w:lvl w:ilvl="5" w:tplc="0409001B" w:tentative="1">
+      <w:start w:val="1"/>
+      <w:numFmt w:val="lowerRoman"/>
+      <w:lvlText w:val="%6."/>
+      <w:lvlJc w:val="right"/>
+      <w:pPr>
+        <w:ind w:left="4320" w:hanging="180"/>
+      </w:pPr>
+    </w:lvl>
+    <w:lvl w:ilvl="6" w:tplc="0409000F" w:tentative="1">
+      <w:start w:val="1"/>
+      <w:numFmt w:val="decimal"/>
+      <w:lvlText w:val="%7."/>
+      <w:lvlJc w:val="left"/>
+      <w:pPr>
+        <w:ind w:left="5040" w:hanging="360"/>
+      </w:pPr>
+    </w:lvl>
+    <w:lvl w:ilvl="7" w:tplc="04090019" w:tentative="1">
+      <w:start w:val="1"/>
+      <w:numFmt w:val="lowerLetter"/>
+      <w:lvlText w:val="%8."/>
+      <w:lvlJc w:val="left"/>
+      <w:pPr>
+        <w:ind w:left="5760" w:hanging="360"/>
+      </w:pPr>
+    </w:lvl>
+    <w:lvl w:ilvl="8" w:tplc="0409001B" w:tentative="1">
+      <w:start w:val="1"/>
+      <w:numFmt w:val="lowerRoman"/>
+      <w:lvlText w:val="%9."/>
+      <w:lvlJc w:val="right"/>
+      <w:pPr>
+        <w:ind w:left="6480" w:hanging="180"/>
+      </w:pPr>
+    </w:lvl>
+  </w:abstractNum>
+  <w:abstractNum w:abstractNumId="8" w15:restartNumberingAfterBreak="0">
+    <w:nsid w:val="35D02B3E"/>
+    <w:multiLevelType w:val="hybridMultilevel"/>
+    <w:tmpl w:val="2DA21586"/>
+    <w:lvl w:ilvl="0" w:tplc="04090001">
+      <w:start w:val="1"/>
+      <w:numFmt w:val="bullet"/>
+      <w:lvlText w:val=""/>
+      <w:lvlJc w:val="left"/>
+      <w:pPr>
+        <w:ind w:left="720" w:hanging="360"/>
+      </w:pPr>
+      <w:rPr>
+        <w:rFonts w:ascii="Symbol" w:hAnsi="Symbol" w:hint="default"/>
+      </w:rPr>
+    </w:lvl>
+    <w:lvl w:ilvl="1" w:tplc="04090003" w:tentative="1">
+      <w:start w:val="1"/>
+      <w:numFmt w:val="bullet"/>
+      <w:lvlText w:val="o"/>
+      <w:lvlJc w:val="left"/>
+      <w:pPr>
+        <w:ind w:left="1440" w:hanging="360"/>
+      </w:pPr>
+      <w:rPr>
+        <w:rFonts w:ascii="Courier New" w:hAnsi="Courier New" w:cs="Courier New" w:hint="default"/>
+      </w:rPr>
+    </w:lvl>
+    <w:lvl w:ilvl="2" w:tplc="04090005" w:tentative="1">
+      <w:start w:val="1"/>
+      <w:numFmt w:val="bullet"/>
+      <w:lvlText w:val=""/>
+      <w:lvlJc w:val="left"/>
+      <w:pPr>
+        <w:ind w:left="2160" w:hanging="360"/>
+      </w:pPr>
+      <w:rPr>
+        <w:rFonts w:ascii="Wingdings" w:hAnsi="Wingdings" w:hint="default"/>
+      </w:rPr>
+    </w:lvl>
+    <w:lvl w:ilvl="3" w:tplc="04090001" w:tentative="1">
+      <w:start w:val="1"/>
+      <w:numFmt w:val="bullet"/>
+      <w:lvlText w:val=""/>
+      <w:lvlJc w:val="left"/>
+      <w:pPr>
+        <w:ind w:left="2880" w:hanging="360"/>
+      </w:pPr>
+      <w:rPr>
+        <w:rFonts w:ascii="Symbol" w:hAnsi="Symbol" w:hint="default"/>
+      </w:rPr>
+    </w:lvl>
+    <w:lvl w:ilvl="4" w:tplc="04090003" w:tentative="1">
+      <w:start w:val="1"/>
+      <w:numFmt w:val="bullet"/>
+      <w:lvlText w:val="o"/>
+      <w:lvlJc w:val="left"/>
+      <w:pPr>
+        <w:ind w:left="3600" w:hanging="360"/>
+      </w:pPr>
+      <w:rPr>
+        <w:rFonts w:ascii="Courier New" w:hAnsi="Courier New" w:cs="Courier New" w:hint="default"/>
+      </w:rPr>
+    </w:lvl>
+    <w:lvl w:ilvl="5" w:tplc="04090005" w:tentative="1">
+      <w:start w:val="1"/>
+      <w:numFmt w:val="bullet"/>
+      <w:lvlText w:val=""/>
+      <w:lvlJc w:val="left"/>
+      <w:pPr>
+        <w:ind w:left="4320" w:hanging="360"/>
+      </w:pPr>
+      <w:rPr>
+        <w:rFonts w:ascii="Wingdings" w:hAnsi="Wingdings" w:hint="default"/>
+      </w:rPr>
+    </w:lvl>
+    <w:lvl w:ilvl="6" w:tplc="04090001" w:tentative="1">
+      <w:start w:val="1"/>
+      <w:numFmt w:val="bullet"/>
+      <w:lvlText w:val=""/>
+      <w:lvlJc w:val="left"/>
+      <w:pPr>
+        <w:ind w:left="5040" w:hanging="360"/>
+      </w:pPr>
+      <w:rPr>
+        <w:rFonts w:ascii="Symbol" w:hAnsi="Symbol" w:hint="default"/>
+      </w:rPr>
+    </w:lvl>
+    <w:lvl w:ilvl="7" w:tplc="04090003" w:tentative="1">
+      <w:start w:val="1"/>
+      <w:numFmt w:val="bullet"/>
+      <w:lvlText w:val="o"/>
+      <w:lvlJc w:val="left"/>
+      <w:pPr>
+        <w:ind w:left="5760" w:hanging="360"/>
+      </w:pPr>
+      <w:rPr>
+        <w:rFonts w:ascii="Courier New" w:hAnsi="Courier New" w:cs="Courier New" w:hint="default"/>
+      </w:rPr>
+    </w:lvl>
+    <w:lvl w:ilvl="8" w:tplc="04090005" w:tentative="1">
+      <w:start w:val="1"/>
+      <w:numFmt w:val="bullet"/>
+      <w:lvlText w:val=""/>
+      <w:lvlJc w:val="left"/>
+      <w:pPr>
+        <w:ind w:left="6480" w:hanging="360"/>
+      </w:pPr>
+      <w:rPr>
+        <w:rFonts w:ascii="Wingdings" w:hAnsi="Wingdings" w:hint="default"/>
+      </w:rPr>
+    </w:lvl>
+  </w:abstractNum>
+  <w:abstractNum w:abstractNumId="9" w15:restartNumberingAfterBreak="0">
     <w:nsid w:val="375D36C8"/>
     <w:multiLevelType w:val="multilevel"/>
     <w:tmpl w:val="CF405D9C"/>
@@ -2216,7 +5257,887 @@
       </w:rPr>
     </w:lvl>
   </w:abstractNum>
-  <w:abstractNum w:abstractNumId="3" w15:restartNumberingAfterBreak="0">
+  <w:abstractNum w:abstractNumId="10" w15:restartNumberingAfterBreak="0">
+    <w:nsid w:val="460C725E"/>
+    <w:multiLevelType w:val="hybridMultilevel"/>
+    <w:tmpl w:val="8528B87A"/>
+    <w:lvl w:ilvl="0" w:tplc="04090001">
+      <w:start w:val="1"/>
+      <w:numFmt w:val="bullet"/>
+      <w:lvlText w:val=""/>
+      <w:lvlJc w:val="left"/>
+      <w:pPr>
+        <w:ind w:left="720" w:hanging="360"/>
+      </w:pPr>
+      <w:rPr>
+        <w:rFonts w:ascii="Symbol" w:hAnsi="Symbol" w:hint="default"/>
+      </w:rPr>
+    </w:lvl>
+    <w:lvl w:ilvl="1" w:tplc="04090003" w:tentative="1">
+      <w:start w:val="1"/>
+      <w:numFmt w:val="bullet"/>
+      <w:lvlText w:val="o"/>
+      <w:lvlJc w:val="left"/>
+      <w:pPr>
+        <w:ind w:left="1440" w:hanging="360"/>
+      </w:pPr>
+      <w:rPr>
+        <w:rFonts w:ascii="Courier New" w:hAnsi="Courier New" w:cs="Courier New" w:hint="default"/>
+      </w:rPr>
+    </w:lvl>
+    <w:lvl w:ilvl="2" w:tplc="04090005" w:tentative="1">
+      <w:start w:val="1"/>
+      <w:numFmt w:val="bullet"/>
+      <w:lvlText w:val=""/>
+      <w:lvlJc w:val="left"/>
+      <w:pPr>
+        <w:ind w:left="2160" w:hanging="360"/>
+      </w:pPr>
+      <w:rPr>
+        <w:rFonts w:ascii="Wingdings" w:hAnsi="Wingdings" w:hint="default"/>
+      </w:rPr>
+    </w:lvl>
+    <w:lvl w:ilvl="3" w:tplc="04090001" w:tentative="1">
+      <w:start w:val="1"/>
+      <w:numFmt w:val="bullet"/>
+      <w:lvlText w:val=""/>
+      <w:lvlJc w:val="left"/>
+      <w:pPr>
+        <w:ind w:left="2880" w:hanging="360"/>
+      </w:pPr>
+      <w:rPr>
+        <w:rFonts w:ascii="Symbol" w:hAnsi="Symbol" w:hint="default"/>
+      </w:rPr>
+    </w:lvl>
+    <w:lvl w:ilvl="4" w:tplc="04090003" w:tentative="1">
+      <w:start w:val="1"/>
+      <w:numFmt w:val="bullet"/>
+      <w:lvlText w:val="o"/>
+      <w:lvlJc w:val="left"/>
+      <w:pPr>
+        <w:ind w:left="3600" w:hanging="360"/>
+      </w:pPr>
+      <w:rPr>
+        <w:rFonts w:ascii="Courier New" w:hAnsi="Courier New" w:cs="Courier New" w:hint="default"/>
+      </w:rPr>
+    </w:lvl>
+    <w:lvl w:ilvl="5" w:tplc="04090005" w:tentative="1">
+      <w:start w:val="1"/>
+      <w:numFmt w:val="bullet"/>
+      <w:lvlText w:val=""/>
+      <w:lvlJc w:val="left"/>
+      <w:pPr>
+        <w:ind w:left="4320" w:hanging="360"/>
+      </w:pPr>
+      <w:rPr>
+        <w:rFonts w:ascii="Wingdings" w:hAnsi="Wingdings" w:hint="default"/>
+      </w:rPr>
+    </w:lvl>
+    <w:lvl w:ilvl="6" w:tplc="04090001" w:tentative="1">
+      <w:start w:val="1"/>
+      <w:numFmt w:val="bullet"/>
+      <w:lvlText w:val=""/>
+      <w:lvlJc w:val="left"/>
+      <w:pPr>
+        <w:ind w:left="5040" w:hanging="360"/>
+      </w:pPr>
+      <w:rPr>
+        <w:rFonts w:ascii="Symbol" w:hAnsi="Symbol" w:hint="default"/>
+      </w:rPr>
+    </w:lvl>
+    <w:lvl w:ilvl="7" w:tplc="04090003" w:tentative="1">
+      <w:start w:val="1"/>
+      <w:numFmt w:val="bullet"/>
+      <w:lvlText w:val="o"/>
+      <w:lvlJc w:val="left"/>
+      <w:pPr>
+        <w:ind w:left="5760" w:hanging="360"/>
+      </w:pPr>
+      <w:rPr>
+        <w:rFonts w:ascii="Courier New" w:hAnsi="Courier New" w:cs="Courier New" w:hint="default"/>
+      </w:rPr>
+    </w:lvl>
+    <w:lvl w:ilvl="8" w:tplc="04090005" w:tentative="1">
+      <w:start w:val="1"/>
+      <w:numFmt w:val="bullet"/>
+      <w:lvlText w:val=""/>
+      <w:lvlJc w:val="left"/>
+      <w:pPr>
+        <w:ind w:left="6480" w:hanging="360"/>
+      </w:pPr>
+      <w:rPr>
+        <w:rFonts w:ascii="Wingdings" w:hAnsi="Wingdings" w:hint="default"/>
+      </w:rPr>
+    </w:lvl>
+  </w:abstractNum>
+  <w:abstractNum w:abstractNumId="11" w15:restartNumberingAfterBreak="0">
+    <w:nsid w:val="4CD728D2"/>
+    <w:multiLevelType w:val="hybridMultilevel"/>
+    <w:tmpl w:val="6EC847E4"/>
+    <w:lvl w:ilvl="0" w:tplc="04090001">
+      <w:start w:val="1"/>
+      <w:numFmt w:val="bullet"/>
+      <w:lvlText w:val=""/>
+      <w:lvlJc w:val="left"/>
+      <w:pPr>
+        <w:ind w:left="720" w:hanging="360"/>
+      </w:pPr>
+      <w:rPr>
+        <w:rFonts w:ascii="Symbol" w:hAnsi="Symbol" w:hint="default"/>
+      </w:rPr>
+    </w:lvl>
+    <w:lvl w:ilvl="1" w:tplc="04090003" w:tentative="1">
+      <w:start w:val="1"/>
+      <w:numFmt w:val="bullet"/>
+      <w:lvlText w:val="o"/>
+      <w:lvlJc w:val="left"/>
+      <w:pPr>
+        <w:ind w:left="1440" w:hanging="360"/>
+      </w:pPr>
+      <w:rPr>
+        <w:rFonts w:ascii="Courier New" w:hAnsi="Courier New" w:cs="Courier New" w:hint="default"/>
+      </w:rPr>
+    </w:lvl>
+    <w:lvl w:ilvl="2" w:tplc="04090005" w:tentative="1">
+      <w:start w:val="1"/>
+      <w:numFmt w:val="bullet"/>
+      <w:lvlText w:val=""/>
+      <w:lvlJc w:val="left"/>
+      <w:pPr>
+        <w:ind w:left="2160" w:hanging="360"/>
+      </w:pPr>
+      <w:rPr>
+        <w:rFonts w:ascii="Wingdings" w:hAnsi="Wingdings" w:hint="default"/>
+      </w:rPr>
+    </w:lvl>
+    <w:lvl w:ilvl="3" w:tplc="04090001" w:tentative="1">
+      <w:start w:val="1"/>
+      <w:numFmt w:val="bullet"/>
+      <w:lvlText w:val=""/>
+      <w:lvlJc w:val="left"/>
+      <w:pPr>
+        <w:ind w:left="2880" w:hanging="360"/>
+      </w:pPr>
+      <w:rPr>
+        <w:rFonts w:ascii="Symbol" w:hAnsi="Symbol" w:hint="default"/>
+      </w:rPr>
+    </w:lvl>
+    <w:lvl w:ilvl="4" w:tplc="04090003" w:tentative="1">
+      <w:start w:val="1"/>
+      <w:numFmt w:val="bullet"/>
+      <w:lvlText w:val="o"/>
+      <w:lvlJc w:val="left"/>
+      <w:pPr>
+        <w:ind w:left="3600" w:hanging="360"/>
+      </w:pPr>
+      <w:rPr>
+        <w:rFonts w:ascii="Courier New" w:hAnsi="Courier New" w:cs="Courier New" w:hint="default"/>
+      </w:rPr>
+    </w:lvl>
+    <w:lvl w:ilvl="5" w:tplc="04090005" w:tentative="1">
+      <w:start w:val="1"/>
+      <w:numFmt w:val="bullet"/>
+      <w:lvlText w:val=""/>
+      <w:lvlJc w:val="left"/>
+      <w:pPr>
+        <w:ind w:left="4320" w:hanging="360"/>
+      </w:pPr>
+      <w:rPr>
+        <w:rFonts w:ascii="Wingdings" w:hAnsi="Wingdings" w:hint="default"/>
+      </w:rPr>
+    </w:lvl>
+    <w:lvl w:ilvl="6" w:tplc="04090001" w:tentative="1">
+      <w:start w:val="1"/>
+      <w:numFmt w:val="bullet"/>
+      <w:lvlText w:val=""/>
+      <w:lvlJc w:val="left"/>
+      <w:pPr>
+        <w:ind w:left="5040" w:hanging="360"/>
+      </w:pPr>
+      <w:rPr>
+        <w:rFonts w:ascii="Symbol" w:hAnsi="Symbol" w:hint="default"/>
+      </w:rPr>
+    </w:lvl>
+    <w:lvl w:ilvl="7" w:tplc="04090003" w:tentative="1">
+      <w:start w:val="1"/>
+      <w:numFmt w:val="bullet"/>
+      <w:lvlText w:val="o"/>
+      <w:lvlJc w:val="left"/>
+      <w:pPr>
+        <w:ind w:left="5760" w:hanging="360"/>
+      </w:pPr>
+      <w:rPr>
+        <w:rFonts w:ascii="Courier New" w:hAnsi="Courier New" w:cs="Courier New" w:hint="default"/>
+      </w:rPr>
+    </w:lvl>
+    <w:lvl w:ilvl="8" w:tplc="04090005" w:tentative="1">
+      <w:start w:val="1"/>
+      <w:numFmt w:val="bullet"/>
+      <w:lvlText w:val=""/>
+      <w:lvlJc w:val="left"/>
+      <w:pPr>
+        <w:ind w:left="6480" w:hanging="360"/>
+      </w:pPr>
+      <w:rPr>
+        <w:rFonts w:ascii="Wingdings" w:hAnsi="Wingdings" w:hint="default"/>
+      </w:rPr>
+    </w:lvl>
+  </w:abstractNum>
+  <w:abstractNum w:abstractNumId="12" w15:restartNumberingAfterBreak="0">
+    <w:nsid w:val="5D3E64F7"/>
+    <w:multiLevelType w:val="hybridMultilevel"/>
+    <w:tmpl w:val="5236671C"/>
+    <w:lvl w:ilvl="0" w:tplc="04090001">
+      <w:start w:val="1"/>
+      <w:numFmt w:val="bullet"/>
+      <w:lvlText w:val=""/>
+      <w:lvlJc w:val="left"/>
+      <w:pPr>
+        <w:ind w:left="720" w:hanging="360"/>
+      </w:pPr>
+      <w:rPr>
+        <w:rFonts w:ascii="Symbol" w:hAnsi="Symbol" w:hint="default"/>
+      </w:rPr>
+    </w:lvl>
+    <w:lvl w:ilvl="1" w:tplc="04090003" w:tentative="1">
+      <w:start w:val="1"/>
+      <w:numFmt w:val="bullet"/>
+      <w:lvlText w:val="o"/>
+      <w:lvlJc w:val="left"/>
+      <w:pPr>
+        <w:ind w:left="1440" w:hanging="360"/>
+      </w:pPr>
+      <w:rPr>
+        <w:rFonts w:ascii="Courier New" w:hAnsi="Courier New" w:cs="Courier New" w:hint="default"/>
+      </w:rPr>
+    </w:lvl>
+    <w:lvl w:ilvl="2" w:tplc="04090005" w:tentative="1">
+      <w:start w:val="1"/>
+      <w:numFmt w:val="bullet"/>
+      <w:lvlText w:val=""/>
+      <w:lvlJc w:val="left"/>
+      <w:pPr>
+        <w:ind w:left="2160" w:hanging="360"/>
+      </w:pPr>
+      <w:rPr>
+        <w:rFonts w:ascii="Wingdings" w:hAnsi="Wingdings" w:hint="default"/>
+      </w:rPr>
+    </w:lvl>
+    <w:lvl w:ilvl="3" w:tplc="04090001" w:tentative="1">
+      <w:start w:val="1"/>
+      <w:numFmt w:val="bullet"/>
+      <w:lvlText w:val=""/>
+      <w:lvlJc w:val="left"/>
+      <w:pPr>
+        <w:ind w:left="2880" w:hanging="360"/>
+      </w:pPr>
+      <w:rPr>
+        <w:rFonts w:ascii="Symbol" w:hAnsi="Symbol" w:hint="default"/>
+      </w:rPr>
+    </w:lvl>
+    <w:lvl w:ilvl="4" w:tplc="04090003" w:tentative="1">
+      <w:start w:val="1"/>
+      <w:numFmt w:val="bullet"/>
+      <w:lvlText w:val="o"/>
+      <w:lvlJc w:val="left"/>
+      <w:pPr>
+        <w:ind w:left="3600" w:hanging="360"/>
+      </w:pPr>
+      <w:rPr>
+        <w:rFonts w:ascii="Courier New" w:hAnsi="Courier New" w:cs="Courier New" w:hint="default"/>
+      </w:rPr>
+    </w:lvl>
+    <w:lvl w:ilvl="5" w:tplc="04090005" w:tentative="1">
+      <w:start w:val="1"/>
+      <w:numFmt w:val="bullet"/>
+      <w:lvlText w:val=""/>
+      <w:lvlJc w:val="left"/>
+      <w:pPr>
+        <w:ind w:left="4320" w:hanging="360"/>
+      </w:pPr>
+      <w:rPr>
+        <w:rFonts w:ascii="Wingdings" w:hAnsi="Wingdings" w:hint="default"/>
+      </w:rPr>
+    </w:lvl>
+    <w:lvl w:ilvl="6" w:tplc="04090001" w:tentative="1">
+      <w:start w:val="1"/>
+      <w:numFmt w:val="bullet"/>
+      <w:lvlText w:val=""/>
+      <w:lvlJc w:val="left"/>
+      <w:pPr>
+        <w:ind w:left="5040" w:hanging="360"/>
+      </w:pPr>
+      <w:rPr>
+        <w:rFonts w:ascii="Symbol" w:hAnsi="Symbol" w:hint="default"/>
+      </w:rPr>
+    </w:lvl>
+    <w:lvl w:ilvl="7" w:tplc="04090003" w:tentative="1">
+      <w:start w:val="1"/>
+      <w:numFmt w:val="bullet"/>
+      <w:lvlText w:val="o"/>
+      <w:lvlJc w:val="left"/>
+      <w:pPr>
+        <w:ind w:left="5760" w:hanging="360"/>
+      </w:pPr>
+      <w:rPr>
+        <w:rFonts w:ascii="Courier New" w:hAnsi="Courier New" w:cs="Courier New" w:hint="default"/>
+      </w:rPr>
+    </w:lvl>
+    <w:lvl w:ilvl="8" w:tplc="04090005" w:tentative="1">
+      <w:start w:val="1"/>
+      <w:numFmt w:val="bullet"/>
+      <w:lvlText w:val=""/>
+      <w:lvlJc w:val="left"/>
+      <w:pPr>
+        <w:ind w:left="6480" w:hanging="360"/>
+      </w:pPr>
+      <w:rPr>
+        <w:rFonts w:ascii="Wingdings" w:hAnsi="Wingdings" w:hint="default"/>
+      </w:rPr>
+    </w:lvl>
+  </w:abstractNum>
+  <w:abstractNum w:abstractNumId="13" w15:restartNumberingAfterBreak="0">
+    <w:nsid w:val="5FB330A4"/>
+    <w:multiLevelType w:val="hybridMultilevel"/>
+    <w:tmpl w:val="9C4C9D26"/>
+    <w:lvl w:ilvl="0" w:tplc="04090001">
+      <w:start w:val="1"/>
+      <w:numFmt w:val="bullet"/>
+      <w:lvlText w:val=""/>
+      <w:lvlJc w:val="left"/>
+      <w:pPr>
+        <w:ind w:left="720" w:hanging="360"/>
+      </w:pPr>
+      <w:rPr>
+        <w:rFonts w:ascii="Symbol" w:hAnsi="Symbol" w:hint="default"/>
+      </w:rPr>
+    </w:lvl>
+    <w:lvl w:ilvl="1" w:tplc="FFFFFFFF" w:tentative="1">
+      <w:start w:val="1"/>
+      <w:numFmt w:val="lowerLetter"/>
+      <w:lvlText w:val="%2."/>
+      <w:lvlJc w:val="left"/>
+      <w:pPr>
+        <w:ind w:left="1440" w:hanging="360"/>
+      </w:pPr>
+    </w:lvl>
+    <w:lvl w:ilvl="2" w:tplc="FFFFFFFF" w:tentative="1">
+      <w:start w:val="1"/>
+      <w:numFmt w:val="lowerRoman"/>
+      <w:lvlText w:val="%3."/>
+      <w:lvlJc w:val="right"/>
+      <w:pPr>
+        <w:ind w:left="2160" w:hanging="180"/>
+      </w:pPr>
+    </w:lvl>
+    <w:lvl w:ilvl="3" w:tplc="FFFFFFFF" w:tentative="1">
+      <w:start w:val="1"/>
+      <w:numFmt w:val="decimal"/>
+      <w:lvlText w:val="%4."/>
+      <w:lvlJc w:val="left"/>
+      <w:pPr>
+        <w:ind w:left="2880" w:hanging="360"/>
+      </w:pPr>
+    </w:lvl>
+    <w:lvl w:ilvl="4" w:tplc="FFFFFFFF" w:tentative="1">
+      <w:start w:val="1"/>
+      <w:numFmt w:val="lowerLetter"/>
+      <w:lvlText w:val="%5."/>
+      <w:lvlJc w:val="left"/>
+      <w:pPr>
+        <w:ind w:left="3600" w:hanging="360"/>
+      </w:pPr>
+    </w:lvl>
+    <w:lvl w:ilvl="5" w:tplc="FFFFFFFF" w:tentative="1">
+      <w:start w:val="1"/>
+      <w:numFmt w:val="lowerRoman"/>
+      <w:lvlText w:val="%6."/>
+      <w:lvlJc w:val="right"/>
+      <w:pPr>
+        <w:ind w:left="4320" w:hanging="180"/>
+      </w:pPr>
+    </w:lvl>
+    <w:lvl w:ilvl="6" w:tplc="FFFFFFFF" w:tentative="1">
+      <w:start w:val="1"/>
+      <w:numFmt w:val="decimal"/>
+      <w:lvlText w:val="%7."/>
+      <w:lvlJc w:val="left"/>
+      <w:pPr>
+        <w:ind w:left="5040" w:hanging="360"/>
+      </w:pPr>
+    </w:lvl>
+    <w:lvl w:ilvl="7" w:tplc="FFFFFFFF" w:tentative="1">
+      <w:start w:val="1"/>
+      <w:numFmt w:val="lowerLetter"/>
+      <w:lvlText w:val="%8."/>
+      <w:lvlJc w:val="left"/>
+      <w:pPr>
+        <w:ind w:left="5760" w:hanging="360"/>
+      </w:pPr>
+    </w:lvl>
+    <w:lvl w:ilvl="8" w:tplc="FFFFFFFF" w:tentative="1">
+      <w:start w:val="1"/>
+      <w:numFmt w:val="lowerRoman"/>
+      <w:lvlText w:val="%9."/>
+      <w:lvlJc w:val="right"/>
+      <w:pPr>
+        <w:ind w:left="6480" w:hanging="180"/>
+      </w:pPr>
+    </w:lvl>
+  </w:abstractNum>
+  <w:abstractNum w:abstractNumId="14" w15:restartNumberingAfterBreak="0">
+    <w:nsid w:val="60223550"/>
+    <w:multiLevelType w:val="hybridMultilevel"/>
+    <w:tmpl w:val="FF2E0BC8"/>
+    <w:lvl w:ilvl="0" w:tplc="04090001">
+      <w:start w:val="1"/>
+      <w:numFmt w:val="bullet"/>
+      <w:lvlText w:val=""/>
+      <w:lvlJc w:val="left"/>
+      <w:pPr>
+        <w:ind w:left="720" w:hanging="360"/>
+      </w:pPr>
+      <w:rPr>
+        <w:rFonts w:ascii="Symbol" w:hAnsi="Symbol" w:hint="default"/>
+      </w:rPr>
+    </w:lvl>
+    <w:lvl w:ilvl="1" w:tplc="04090003" w:tentative="1">
+      <w:start w:val="1"/>
+      <w:numFmt w:val="bullet"/>
+      <w:lvlText w:val="o"/>
+      <w:lvlJc w:val="left"/>
+      <w:pPr>
+        <w:ind w:left="1440" w:hanging="360"/>
+      </w:pPr>
+      <w:rPr>
+        <w:rFonts w:ascii="Courier New" w:hAnsi="Courier New" w:cs="Courier New" w:hint="default"/>
+      </w:rPr>
+    </w:lvl>
+    <w:lvl w:ilvl="2" w:tplc="04090005" w:tentative="1">
+      <w:start w:val="1"/>
+      <w:numFmt w:val="bullet"/>
+      <w:lvlText w:val=""/>
+      <w:lvlJc w:val="left"/>
+      <w:pPr>
+        <w:ind w:left="2160" w:hanging="360"/>
+      </w:pPr>
+      <w:rPr>
+        <w:rFonts w:ascii="Wingdings" w:hAnsi="Wingdings" w:hint="default"/>
+      </w:rPr>
+    </w:lvl>
+    <w:lvl w:ilvl="3" w:tplc="04090001" w:tentative="1">
+      <w:start w:val="1"/>
+      <w:numFmt w:val="bullet"/>
+      <w:lvlText w:val=""/>
+      <w:lvlJc w:val="left"/>
+      <w:pPr>
+        <w:ind w:left="2880" w:hanging="360"/>
+      </w:pPr>
+      <w:rPr>
+        <w:rFonts w:ascii="Symbol" w:hAnsi="Symbol" w:hint="default"/>
+      </w:rPr>
+    </w:lvl>
+    <w:lvl w:ilvl="4" w:tplc="04090003" w:tentative="1">
+      <w:start w:val="1"/>
+      <w:numFmt w:val="bullet"/>
+      <w:lvlText w:val="o"/>
+      <w:lvlJc w:val="left"/>
+      <w:pPr>
+        <w:ind w:left="3600" w:hanging="360"/>
+      </w:pPr>
+      <w:rPr>
+        <w:rFonts w:ascii="Courier New" w:hAnsi="Courier New" w:cs="Courier New" w:hint="default"/>
+      </w:rPr>
+    </w:lvl>
+    <w:lvl w:ilvl="5" w:tplc="04090005" w:tentative="1">
+      <w:start w:val="1"/>
+      <w:numFmt w:val="bullet"/>
+      <w:lvlText w:val=""/>
+      <w:lvlJc w:val="left"/>
+      <w:pPr>
+        <w:ind w:left="4320" w:hanging="360"/>
+      </w:pPr>
+      <w:rPr>
+        <w:rFonts w:ascii="Wingdings" w:hAnsi="Wingdings" w:hint="default"/>
+      </w:rPr>
+    </w:lvl>
+    <w:lvl w:ilvl="6" w:tplc="04090001" w:tentative="1">
+      <w:start w:val="1"/>
+      <w:numFmt w:val="bullet"/>
+      <w:lvlText w:val=""/>
+      <w:lvlJc w:val="left"/>
+      <w:pPr>
+        <w:ind w:left="5040" w:hanging="360"/>
+      </w:pPr>
+      <w:rPr>
+        <w:rFonts w:ascii="Symbol" w:hAnsi="Symbol" w:hint="default"/>
+      </w:rPr>
+    </w:lvl>
+    <w:lvl w:ilvl="7" w:tplc="04090003" w:tentative="1">
+      <w:start w:val="1"/>
+      <w:numFmt w:val="bullet"/>
+      <w:lvlText w:val="o"/>
+      <w:lvlJc w:val="left"/>
+      <w:pPr>
+        <w:ind w:left="5760" w:hanging="360"/>
+      </w:pPr>
+      <w:rPr>
+        <w:rFonts w:ascii="Courier New" w:hAnsi="Courier New" w:cs="Courier New" w:hint="default"/>
+      </w:rPr>
+    </w:lvl>
+    <w:lvl w:ilvl="8" w:tplc="04090005" w:tentative="1">
+      <w:start w:val="1"/>
+      <w:numFmt w:val="bullet"/>
+      <w:lvlText w:val=""/>
+      <w:lvlJc w:val="left"/>
+      <w:pPr>
+        <w:ind w:left="6480" w:hanging="360"/>
+      </w:pPr>
+      <w:rPr>
+        <w:rFonts w:ascii="Wingdings" w:hAnsi="Wingdings" w:hint="default"/>
+      </w:rPr>
+    </w:lvl>
+  </w:abstractNum>
+  <w:abstractNum w:abstractNumId="15" w15:restartNumberingAfterBreak="0">
+    <w:nsid w:val="65E41A6E"/>
+    <w:multiLevelType w:val="hybridMultilevel"/>
+    <w:tmpl w:val="28D84CCE"/>
+    <w:lvl w:ilvl="0" w:tplc="04090001">
+      <w:start w:val="1"/>
+      <w:numFmt w:val="bullet"/>
+      <w:lvlText w:val=""/>
+      <w:lvlJc w:val="left"/>
+      <w:pPr>
+        <w:ind w:left="720" w:hanging="360"/>
+      </w:pPr>
+      <w:rPr>
+        <w:rFonts w:ascii="Symbol" w:hAnsi="Symbol" w:hint="default"/>
+      </w:rPr>
+    </w:lvl>
+    <w:lvl w:ilvl="1" w:tplc="04090003" w:tentative="1">
+      <w:start w:val="1"/>
+      <w:numFmt w:val="bullet"/>
+      <w:lvlText w:val="o"/>
+      <w:lvlJc w:val="left"/>
+      <w:pPr>
+        <w:ind w:left="1440" w:hanging="360"/>
+      </w:pPr>
+      <w:rPr>
+        <w:rFonts w:ascii="Courier New" w:hAnsi="Courier New" w:cs="Courier New" w:hint="default"/>
+      </w:rPr>
+    </w:lvl>
+    <w:lvl w:ilvl="2" w:tplc="04090005" w:tentative="1">
+      <w:start w:val="1"/>
+      <w:numFmt w:val="bullet"/>
+      <w:lvlText w:val=""/>
+      <w:lvlJc w:val="left"/>
+      <w:pPr>
+        <w:ind w:left="2160" w:hanging="360"/>
+      </w:pPr>
+      <w:rPr>
+        <w:rFonts w:ascii="Wingdings" w:hAnsi="Wingdings" w:hint="default"/>
+      </w:rPr>
+    </w:lvl>
+    <w:lvl w:ilvl="3" w:tplc="04090001" w:tentative="1">
+      <w:start w:val="1"/>
+      <w:numFmt w:val="bullet"/>
+      <w:lvlText w:val=""/>
+      <w:lvlJc w:val="left"/>
+      <w:pPr>
+        <w:ind w:left="2880" w:hanging="360"/>
+      </w:pPr>
+      <w:rPr>
+        <w:rFonts w:ascii="Symbol" w:hAnsi="Symbol" w:hint="default"/>
+      </w:rPr>
+    </w:lvl>
+    <w:lvl w:ilvl="4" w:tplc="04090003" w:tentative="1">
+      <w:start w:val="1"/>
+      <w:numFmt w:val="bullet"/>
+      <w:lvlText w:val="o"/>
+      <w:lvlJc w:val="left"/>
+      <w:pPr>
+        <w:ind w:left="3600" w:hanging="360"/>
+      </w:pPr>
+      <w:rPr>
+        <w:rFonts w:ascii="Courier New" w:hAnsi="Courier New" w:cs="Courier New" w:hint="default"/>
+      </w:rPr>
+    </w:lvl>
+    <w:lvl w:ilvl="5" w:tplc="04090005" w:tentative="1">
+      <w:start w:val="1"/>
+      <w:numFmt w:val="bullet"/>
+      <w:lvlText w:val=""/>
+      <w:lvlJc w:val="left"/>
+      <w:pPr>
+        <w:ind w:left="4320" w:hanging="360"/>
+      </w:pPr>
+      <w:rPr>
+        <w:rFonts w:ascii="Wingdings" w:hAnsi="Wingdings" w:hint="default"/>
+      </w:rPr>
+    </w:lvl>
+    <w:lvl w:ilvl="6" w:tplc="04090001" w:tentative="1">
+      <w:start w:val="1"/>
+      <w:numFmt w:val="bullet"/>
+      <w:lvlText w:val=""/>
+      <w:lvlJc w:val="left"/>
+      <w:pPr>
+        <w:ind w:left="5040" w:hanging="360"/>
+      </w:pPr>
+      <w:rPr>
+        <w:rFonts w:ascii="Symbol" w:hAnsi="Symbol" w:hint="default"/>
+      </w:rPr>
+    </w:lvl>
+    <w:lvl w:ilvl="7" w:tplc="04090003" w:tentative="1">
+      <w:start w:val="1"/>
+      <w:numFmt w:val="bullet"/>
+      <w:lvlText w:val="o"/>
+      <w:lvlJc w:val="left"/>
+      <w:pPr>
+        <w:ind w:left="5760" w:hanging="360"/>
+      </w:pPr>
+      <w:rPr>
+        <w:rFonts w:ascii="Courier New" w:hAnsi="Courier New" w:cs="Courier New" w:hint="default"/>
+      </w:rPr>
+    </w:lvl>
+    <w:lvl w:ilvl="8" w:tplc="04090005" w:tentative="1">
+      <w:start w:val="1"/>
+      <w:numFmt w:val="bullet"/>
+      <w:lvlText w:val=""/>
+      <w:lvlJc w:val="left"/>
+      <w:pPr>
+        <w:ind w:left="6480" w:hanging="360"/>
+      </w:pPr>
+      <w:rPr>
+        <w:rFonts w:ascii="Wingdings" w:hAnsi="Wingdings" w:hint="default"/>
+      </w:rPr>
+    </w:lvl>
+  </w:abstractNum>
+  <w:abstractNum w:abstractNumId="16" w15:restartNumberingAfterBreak="0">
+    <w:nsid w:val="6C0A16ED"/>
+    <w:multiLevelType w:val="hybridMultilevel"/>
+    <w:tmpl w:val="4A002E6A"/>
+    <w:lvl w:ilvl="0" w:tplc="04090001">
+      <w:start w:val="1"/>
+      <w:numFmt w:val="bullet"/>
+      <w:lvlText w:val=""/>
+      <w:lvlJc w:val="left"/>
+      <w:pPr>
+        <w:ind w:left="720" w:hanging="360"/>
+      </w:pPr>
+      <w:rPr>
+        <w:rFonts w:ascii="Symbol" w:hAnsi="Symbol" w:hint="default"/>
+      </w:rPr>
+    </w:lvl>
+    <w:lvl w:ilvl="1" w:tplc="04090003" w:tentative="1">
+      <w:start w:val="1"/>
+      <w:numFmt w:val="bullet"/>
+      <w:lvlText w:val="o"/>
+      <w:lvlJc w:val="left"/>
+      <w:pPr>
+        <w:ind w:left="1440" w:hanging="360"/>
+      </w:pPr>
+      <w:rPr>
+        <w:rFonts w:ascii="Courier New" w:hAnsi="Courier New" w:cs="Courier New" w:hint="default"/>
+      </w:rPr>
+    </w:lvl>
+    <w:lvl w:ilvl="2" w:tplc="04090005" w:tentative="1">
+      <w:start w:val="1"/>
+      <w:numFmt w:val="bullet"/>
+      <w:lvlText w:val=""/>
+      <w:lvlJc w:val="left"/>
+      <w:pPr>
+        <w:ind w:left="2160" w:hanging="360"/>
+      </w:pPr>
+      <w:rPr>
+        <w:rFonts w:ascii="Wingdings" w:hAnsi="Wingdings" w:hint="default"/>
+      </w:rPr>
+    </w:lvl>
+    <w:lvl w:ilvl="3" w:tplc="04090001" w:tentative="1">
+      <w:start w:val="1"/>
+      <w:numFmt w:val="bullet"/>
+      <w:lvlText w:val=""/>
+      <w:lvlJc w:val="left"/>
+      <w:pPr>
+        <w:ind w:left="2880" w:hanging="360"/>
+      </w:pPr>
+      <w:rPr>
+        <w:rFonts w:ascii="Symbol" w:hAnsi="Symbol" w:hint="default"/>
+      </w:rPr>
+    </w:lvl>
+    <w:lvl w:ilvl="4" w:tplc="04090003" w:tentative="1">
+      <w:start w:val="1"/>
+      <w:numFmt w:val="bullet"/>
+      <w:lvlText w:val="o"/>
+      <w:lvlJc w:val="left"/>
+      <w:pPr>
+        <w:ind w:left="3600" w:hanging="360"/>
+      </w:pPr>
+      <w:rPr>
+        <w:rFonts w:ascii="Courier New" w:hAnsi="Courier New" w:cs="Courier New" w:hint="default"/>
+      </w:rPr>
+    </w:lvl>
+    <w:lvl w:ilvl="5" w:tplc="04090005" w:tentative="1">
+      <w:start w:val="1"/>
+      <w:numFmt w:val="bullet"/>
+      <w:lvlText w:val=""/>
+      <w:lvlJc w:val="left"/>
+      <w:pPr>
+        <w:ind w:left="4320" w:hanging="360"/>
+      </w:pPr>
+      <w:rPr>
+        <w:rFonts w:ascii="Wingdings" w:hAnsi="Wingdings" w:hint="default"/>
+      </w:rPr>
+    </w:lvl>
+    <w:lvl w:ilvl="6" w:tplc="04090001" w:tentative="1">
+      <w:start w:val="1"/>
+      <w:numFmt w:val="bullet"/>
+      <w:lvlText w:val=""/>
+      <w:lvlJc w:val="left"/>
+      <w:pPr>
+        <w:ind w:left="5040" w:hanging="360"/>
+      </w:pPr>
+      <w:rPr>
+        <w:rFonts w:ascii="Symbol" w:hAnsi="Symbol" w:hint="default"/>
+      </w:rPr>
+    </w:lvl>
+    <w:lvl w:ilvl="7" w:tplc="04090003" w:tentative="1">
+      <w:start w:val="1"/>
+      <w:numFmt w:val="bullet"/>
+      <w:lvlText w:val="o"/>
+      <w:lvlJc w:val="left"/>
+      <w:pPr>
+        <w:ind w:left="5760" w:hanging="360"/>
+      </w:pPr>
+      <w:rPr>
+        <w:rFonts w:ascii="Courier New" w:hAnsi="Courier New" w:cs="Courier New" w:hint="default"/>
+      </w:rPr>
+    </w:lvl>
+    <w:lvl w:ilvl="8" w:tplc="04090005" w:tentative="1">
+      <w:start w:val="1"/>
+      <w:numFmt w:val="bullet"/>
+      <w:lvlText w:val=""/>
+      <w:lvlJc w:val="left"/>
+      <w:pPr>
+        <w:ind w:left="6480" w:hanging="360"/>
+      </w:pPr>
+      <w:rPr>
+        <w:rFonts w:ascii="Wingdings" w:hAnsi="Wingdings" w:hint="default"/>
+      </w:rPr>
+    </w:lvl>
+  </w:abstractNum>
+  <w:abstractNum w:abstractNumId="17" w15:restartNumberingAfterBreak="0">
+    <w:nsid w:val="75173F34"/>
+    <w:multiLevelType w:val="hybridMultilevel"/>
+    <w:tmpl w:val="C74C6D1C"/>
+    <w:lvl w:ilvl="0" w:tplc="04090001">
+      <w:start w:val="1"/>
+      <w:numFmt w:val="bullet"/>
+      <w:lvlText w:val=""/>
+      <w:lvlJc w:val="left"/>
+      <w:pPr>
+        <w:ind w:left="720" w:hanging="360"/>
+      </w:pPr>
+      <w:rPr>
+        <w:rFonts w:ascii="Symbol" w:hAnsi="Symbol" w:hint="default"/>
+      </w:rPr>
+    </w:lvl>
+    <w:lvl w:ilvl="1" w:tplc="04090003" w:tentative="1">
+      <w:start w:val="1"/>
+      <w:numFmt w:val="bullet"/>
+      <w:lvlText w:val="o"/>
+      <w:lvlJc w:val="left"/>
+      <w:pPr>
+        <w:ind w:left="1440" w:hanging="360"/>
+      </w:pPr>
+      <w:rPr>
+        <w:rFonts w:ascii="Courier New" w:hAnsi="Courier New" w:cs="Courier New" w:hint="default"/>
+      </w:rPr>
+    </w:lvl>
+    <w:lvl w:ilvl="2" w:tplc="04090005" w:tentative="1">
+      <w:start w:val="1"/>
+      <w:numFmt w:val="bullet"/>
+      <w:lvlText w:val=""/>
+      <w:lvlJc w:val="left"/>
+      <w:pPr>
+        <w:ind w:left="2160" w:hanging="360"/>
+      </w:pPr>
+      <w:rPr>
+        <w:rFonts w:ascii="Wingdings" w:hAnsi="Wingdings" w:hint="default"/>
+      </w:rPr>
+    </w:lvl>
+    <w:lvl w:ilvl="3" w:tplc="04090001" w:tentative="1">
+      <w:start w:val="1"/>
+      <w:numFmt w:val="bullet"/>
+      <w:lvlText w:val=""/>
+      <w:lvlJc w:val="left"/>
+      <w:pPr>
+        <w:ind w:left="2880" w:hanging="360"/>
+      </w:pPr>
+      <w:rPr>
+        <w:rFonts w:ascii="Symbol" w:hAnsi="Symbol" w:hint="default"/>
+      </w:rPr>
+    </w:lvl>
+    <w:lvl w:ilvl="4" w:tplc="04090003" w:tentative="1">
+      <w:start w:val="1"/>
+      <w:numFmt w:val="bullet"/>
+      <w:lvlText w:val="o"/>
+      <w:lvlJc w:val="left"/>
+      <w:pPr>
+        <w:ind w:left="3600" w:hanging="360"/>
+      </w:pPr>
+      <w:rPr>
+        <w:rFonts w:ascii="Courier New" w:hAnsi="Courier New" w:cs="Courier New" w:hint="default"/>
+      </w:rPr>
+    </w:lvl>
+    <w:lvl w:ilvl="5" w:tplc="04090005" w:tentative="1">
+      <w:start w:val="1"/>
+      <w:numFmt w:val="bullet"/>
+      <w:lvlText w:val=""/>
+      <w:lvlJc w:val="left"/>
+      <w:pPr>
+        <w:ind w:left="4320" w:hanging="360"/>
+      </w:pPr>
+      <w:rPr>
+        <w:rFonts w:ascii="Wingdings" w:hAnsi="Wingdings" w:hint="default"/>
+      </w:rPr>
+    </w:lvl>
+    <w:lvl w:ilvl="6" w:tplc="04090001" w:tentative="1">
+      <w:start w:val="1"/>
+      <w:numFmt w:val="bullet"/>
+      <w:lvlText w:val=""/>
+      <w:lvlJc w:val="left"/>
+      <w:pPr>
+        <w:ind w:left="5040" w:hanging="360"/>
+      </w:pPr>
+      <w:rPr>
+        <w:rFonts w:ascii="Symbol" w:hAnsi="Symbol" w:hint="default"/>
+      </w:rPr>
+    </w:lvl>
+    <w:lvl w:ilvl="7" w:tplc="04090003" w:tentative="1">
+      <w:start w:val="1"/>
+      <w:numFmt w:val="bullet"/>
+      <w:lvlText w:val="o"/>
+      <w:lvlJc w:val="left"/>
+      <w:pPr>
+        <w:ind w:left="5760" w:hanging="360"/>
+      </w:pPr>
+      <w:rPr>
+        <w:rFonts w:ascii="Courier New" w:hAnsi="Courier New" w:cs="Courier New" w:hint="default"/>
+      </w:rPr>
+    </w:lvl>
+    <w:lvl w:ilvl="8" w:tplc="04090005" w:tentative="1">
+      <w:start w:val="1"/>
+      <w:numFmt w:val="bullet"/>
+      <w:lvlText w:val=""/>
+      <w:lvlJc w:val="left"/>
+      <w:pPr>
+        <w:ind w:left="6480" w:hanging="360"/>
+      </w:pPr>
+      <w:rPr>
+        <w:rFonts w:ascii="Wingdings" w:hAnsi="Wingdings" w:hint="default"/>
+      </w:rPr>
+    </w:lvl>
+  </w:abstractNum>
+  <w:abstractNum w:abstractNumId="18" w15:restartNumberingAfterBreak="0">
     <w:nsid w:val="765D23A3"/>
     <w:multiLevelType w:val="multilevel"/>
     <w:tmpl w:val="D2A25216"/>
@@ -2329,17 +6250,410 @@
       </w:rPr>
     </w:lvl>
   </w:abstractNum>
+  <w:abstractNum w:abstractNumId="19" w15:restartNumberingAfterBreak="0">
+    <w:nsid w:val="79AB6B95"/>
+    <w:multiLevelType w:val="hybridMultilevel"/>
+    <w:tmpl w:val="0A826DF6"/>
+    <w:lvl w:ilvl="0" w:tplc="04090001">
+      <w:start w:val="1"/>
+      <w:numFmt w:val="bullet"/>
+      <w:lvlText w:val=""/>
+      <w:lvlJc w:val="left"/>
+      <w:pPr>
+        <w:ind w:left="720" w:hanging="360"/>
+      </w:pPr>
+      <w:rPr>
+        <w:rFonts w:ascii="Symbol" w:hAnsi="Symbol" w:hint="default"/>
+      </w:rPr>
+    </w:lvl>
+    <w:lvl w:ilvl="1" w:tplc="04090003" w:tentative="1">
+      <w:start w:val="1"/>
+      <w:numFmt w:val="bullet"/>
+      <w:lvlText w:val="o"/>
+      <w:lvlJc w:val="left"/>
+      <w:pPr>
+        <w:ind w:left="1440" w:hanging="360"/>
+      </w:pPr>
+      <w:rPr>
+        <w:rFonts w:ascii="Courier New" w:hAnsi="Courier New" w:cs="Courier New" w:hint="default"/>
+      </w:rPr>
+    </w:lvl>
+    <w:lvl w:ilvl="2" w:tplc="04090005" w:tentative="1">
+      <w:start w:val="1"/>
+      <w:numFmt w:val="bullet"/>
+      <w:lvlText w:val=""/>
+      <w:lvlJc w:val="left"/>
+      <w:pPr>
+        <w:ind w:left="2160" w:hanging="360"/>
+      </w:pPr>
+      <w:rPr>
+        <w:rFonts w:ascii="Wingdings" w:hAnsi="Wingdings" w:hint="default"/>
+      </w:rPr>
+    </w:lvl>
+    <w:lvl w:ilvl="3" w:tplc="04090001" w:tentative="1">
+      <w:start w:val="1"/>
+      <w:numFmt w:val="bullet"/>
+      <w:lvlText w:val=""/>
+      <w:lvlJc w:val="left"/>
+      <w:pPr>
+        <w:ind w:left="2880" w:hanging="360"/>
+      </w:pPr>
+      <w:rPr>
+        <w:rFonts w:ascii="Symbol" w:hAnsi="Symbol" w:hint="default"/>
+      </w:rPr>
+    </w:lvl>
+    <w:lvl w:ilvl="4" w:tplc="04090003" w:tentative="1">
+      <w:start w:val="1"/>
+      <w:numFmt w:val="bullet"/>
+      <w:lvlText w:val="o"/>
+      <w:lvlJc w:val="left"/>
+      <w:pPr>
+        <w:ind w:left="3600" w:hanging="360"/>
+      </w:pPr>
+      <w:rPr>
+        <w:rFonts w:ascii="Courier New" w:hAnsi="Courier New" w:cs="Courier New" w:hint="default"/>
+      </w:rPr>
+    </w:lvl>
+    <w:lvl w:ilvl="5" w:tplc="04090005" w:tentative="1">
+      <w:start w:val="1"/>
+      <w:numFmt w:val="bullet"/>
+      <w:lvlText w:val=""/>
+      <w:lvlJc w:val="left"/>
+      <w:pPr>
+        <w:ind w:left="4320" w:hanging="360"/>
+      </w:pPr>
+      <w:rPr>
+        <w:rFonts w:ascii="Wingdings" w:hAnsi="Wingdings" w:hint="default"/>
+      </w:rPr>
+    </w:lvl>
+    <w:lvl w:ilvl="6" w:tplc="04090001" w:tentative="1">
+      <w:start w:val="1"/>
+      <w:numFmt w:val="bullet"/>
+      <w:lvlText w:val=""/>
+      <w:lvlJc w:val="left"/>
+      <w:pPr>
+        <w:ind w:left="5040" w:hanging="360"/>
+      </w:pPr>
+      <w:rPr>
+        <w:rFonts w:ascii="Symbol" w:hAnsi="Symbol" w:hint="default"/>
+      </w:rPr>
+    </w:lvl>
+    <w:lvl w:ilvl="7" w:tplc="04090003" w:tentative="1">
+      <w:start w:val="1"/>
+      <w:numFmt w:val="bullet"/>
+      <w:lvlText w:val="o"/>
+      <w:lvlJc w:val="left"/>
+      <w:pPr>
+        <w:ind w:left="5760" w:hanging="360"/>
+      </w:pPr>
+      <w:rPr>
+        <w:rFonts w:ascii="Courier New" w:hAnsi="Courier New" w:cs="Courier New" w:hint="default"/>
+      </w:rPr>
+    </w:lvl>
+    <w:lvl w:ilvl="8" w:tplc="04090005" w:tentative="1">
+      <w:start w:val="1"/>
+      <w:numFmt w:val="bullet"/>
+      <w:lvlText w:val=""/>
+      <w:lvlJc w:val="left"/>
+      <w:pPr>
+        <w:ind w:left="6480" w:hanging="360"/>
+      </w:pPr>
+      <w:rPr>
+        <w:rFonts w:ascii="Wingdings" w:hAnsi="Wingdings" w:hint="default"/>
+      </w:rPr>
+    </w:lvl>
+  </w:abstractNum>
+  <w:abstractNum w:abstractNumId="20" w15:restartNumberingAfterBreak="0">
+    <w:nsid w:val="7B275E2B"/>
+    <w:multiLevelType w:val="hybridMultilevel"/>
+    <w:tmpl w:val="A5902A2A"/>
+    <w:lvl w:ilvl="0" w:tplc="04090001">
+      <w:start w:val="1"/>
+      <w:numFmt w:val="bullet"/>
+      <w:lvlText w:val=""/>
+      <w:lvlJc w:val="left"/>
+      <w:pPr>
+        <w:ind w:left="720" w:hanging="360"/>
+      </w:pPr>
+      <w:rPr>
+        <w:rFonts w:ascii="Symbol" w:hAnsi="Symbol" w:hint="default"/>
+      </w:rPr>
+    </w:lvl>
+    <w:lvl w:ilvl="1" w:tplc="04090003" w:tentative="1">
+      <w:start w:val="1"/>
+      <w:numFmt w:val="bullet"/>
+      <w:lvlText w:val="o"/>
+      <w:lvlJc w:val="left"/>
+      <w:pPr>
+        <w:ind w:left="1440" w:hanging="360"/>
+      </w:pPr>
+      <w:rPr>
+        <w:rFonts w:ascii="Courier New" w:hAnsi="Courier New" w:cs="Courier New" w:hint="default"/>
+      </w:rPr>
+    </w:lvl>
+    <w:lvl w:ilvl="2" w:tplc="04090005" w:tentative="1">
+      <w:start w:val="1"/>
+      <w:numFmt w:val="bullet"/>
+      <w:lvlText w:val=""/>
+      <w:lvlJc w:val="left"/>
+      <w:pPr>
+        <w:ind w:left="2160" w:hanging="360"/>
+      </w:pPr>
+      <w:rPr>
+        <w:rFonts w:ascii="Wingdings" w:hAnsi="Wingdings" w:hint="default"/>
+      </w:rPr>
+    </w:lvl>
+    <w:lvl w:ilvl="3" w:tplc="04090001" w:tentative="1">
+      <w:start w:val="1"/>
+      <w:numFmt w:val="bullet"/>
+      <w:lvlText w:val=""/>
+      <w:lvlJc w:val="left"/>
+      <w:pPr>
+        <w:ind w:left="2880" w:hanging="360"/>
+      </w:pPr>
+      <w:rPr>
+        <w:rFonts w:ascii="Symbol" w:hAnsi="Symbol" w:hint="default"/>
+      </w:rPr>
+    </w:lvl>
+    <w:lvl w:ilvl="4" w:tplc="04090003" w:tentative="1">
+      <w:start w:val="1"/>
+      <w:numFmt w:val="bullet"/>
+      <w:lvlText w:val="o"/>
+      <w:lvlJc w:val="left"/>
+      <w:pPr>
+        <w:ind w:left="3600" w:hanging="360"/>
+      </w:pPr>
+      <w:rPr>
+        <w:rFonts w:ascii="Courier New" w:hAnsi="Courier New" w:cs="Courier New" w:hint="default"/>
+      </w:rPr>
+    </w:lvl>
+    <w:lvl w:ilvl="5" w:tplc="04090005" w:tentative="1">
+      <w:start w:val="1"/>
+      <w:numFmt w:val="bullet"/>
+      <w:lvlText w:val=""/>
+      <w:lvlJc w:val="left"/>
+      <w:pPr>
+        <w:ind w:left="4320" w:hanging="360"/>
+      </w:pPr>
+      <w:rPr>
+        <w:rFonts w:ascii="Wingdings" w:hAnsi="Wingdings" w:hint="default"/>
+      </w:rPr>
+    </w:lvl>
+    <w:lvl w:ilvl="6" w:tplc="04090001" w:tentative="1">
+      <w:start w:val="1"/>
+      <w:numFmt w:val="bullet"/>
+      <w:lvlText w:val=""/>
+      <w:lvlJc w:val="left"/>
+      <w:pPr>
+        <w:ind w:left="5040" w:hanging="360"/>
+      </w:pPr>
+      <w:rPr>
+        <w:rFonts w:ascii="Symbol" w:hAnsi="Symbol" w:hint="default"/>
+      </w:rPr>
+    </w:lvl>
+    <w:lvl w:ilvl="7" w:tplc="04090003" w:tentative="1">
+      <w:start w:val="1"/>
+      <w:numFmt w:val="bullet"/>
+      <w:lvlText w:val="o"/>
+      <w:lvlJc w:val="left"/>
+      <w:pPr>
+        <w:ind w:left="5760" w:hanging="360"/>
+      </w:pPr>
+      <w:rPr>
+        <w:rFonts w:ascii="Courier New" w:hAnsi="Courier New" w:cs="Courier New" w:hint="default"/>
+      </w:rPr>
+    </w:lvl>
+    <w:lvl w:ilvl="8" w:tplc="04090005" w:tentative="1">
+      <w:start w:val="1"/>
+      <w:numFmt w:val="bullet"/>
+      <w:lvlText w:val=""/>
+      <w:lvlJc w:val="left"/>
+      <w:pPr>
+        <w:ind w:left="6480" w:hanging="360"/>
+      </w:pPr>
+      <w:rPr>
+        <w:rFonts w:ascii="Wingdings" w:hAnsi="Wingdings" w:hint="default"/>
+      </w:rPr>
+    </w:lvl>
+  </w:abstractNum>
+  <w:abstractNum w:abstractNumId="21" w15:restartNumberingAfterBreak="0">
+    <w:nsid w:val="7B5C4E78"/>
+    <w:multiLevelType w:val="hybridMultilevel"/>
+    <w:tmpl w:val="4762DB3E"/>
+    <w:lvl w:ilvl="0" w:tplc="04090001">
+      <w:start w:val="1"/>
+      <w:numFmt w:val="bullet"/>
+      <w:lvlText w:val=""/>
+      <w:lvlJc w:val="left"/>
+      <w:pPr>
+        <w:ind w:left="720" w:hanging="360"/>
+      </w:pPr>
+      <w:rPr>
+        <w:rFonts w:ascii="Symbol" w:hAnsi="Symbol" w:hint="default"/>
+      </w:rPr>
+    </w:lvl>
+    <w:lvl w:ilvl="1" w:tplc="04090003" w:tentative="1">
+      <w:start w:val="1"/>
+      <w:numFmt w:val="bullet"/>
+      <w:lvlText w:val="o"/>
+      <w:lvlJc w:val="left"/>
+      <w:pPr>
+        <w:ind w:left="1440" w:hanging="360"/>
+      </w:pPr>
+      <w:rPr>
+        <w:rFonts w:ascii="Courier New" w:hAnsi="Courier New" w:cs="Courier New" w:hint="default"/>
+      </w:rPr>
+    </w:lvl>
+    <w:lvl w:ilvl="2" w:tplc="04090005" w:tentative="1">
+      <w:start w:val="1"/>
+      <w:numFmt w:val="bullet"/>
+      <w:lvlText w:val=""/>
+      <w:lvlJc w:val="left"/>
+      <w:pPr>
+        <w:ind w:left="2160" w:hanging="360"/>
+      </w:pPr>
+      <w:rPr>
+        <w:rFonts w:ascii="Wingdings" w:hAnsi="Wingdings" w:hint="default"/>
+      </w:rPr>
+    </w:lvl>
+    <w:lvl w:ilvl="3" w:tplc="04090001" w:tentative="1">
+      <w:start w:val="1"/>
+      <w:numFmt w:val="bullet"/>
+      <w:lvlText w:val=""/>
+      <w:lvlJc w:val="left"/>
+      <w:pPr>
+        <w:ind w:left="2880" w:hanging="360"/>
+      </w:pPr>
+      <w:rPr>
+        <w:rFonts w:ascii="Symbol" w:hAnsi="Symbol" w:hint="default"/>
+      </w:rPr>
+    </w:lvl>
+    <w:lvl w:ilvl="4" w:tplc="04090003" w:tentative="1">
+      <w:start w:val="1"/>
+      <w:numFmt w:val="bullet"/>
+      <w:lvlText w:val="o"/>
+      <w:lvlJc w:val="left"/>
+      <w:pPr>
+        <w:ind w:left="3600" w:hanging="360"/>
+      </w:pPr>
+      <w:rPr>
+        <w:rFonts w:ascii="Courier New" w:hAnsi="Courier New" w:cs="Courier New" w:hint="default"/>
+      </w:rPr>
+    </w:lvl>
+    <w:lvl w:ilvl="5" w:tplc="04090005" w:tentative="1">
+      <w:start w:val="1"/>
+      <w:numFmt w:val="bullet"/>
+      <w:lvlText w:val=""/>
+      <w:lvlJc w:val="left"/>
+      <w:pPr>
+        <w:ind w:left="4320" w:hanging="360"/>
+      </w:pPr>
+      <w:rPr>
+        <w:rFonts w:ascii="Wingdings" w:hAnsi="Wingdings" w:hint="default"/>
+      </w:rPr>
+    </w:lvl>
+    <w:lvl w:ilvl="6" w:tplc="04090001" w:tentative="1">
+      <w:start w:val="1"/>
+      <w:numFmt w:val="bullet"/>
+      <w:lvlText w:val=""/>
+      <w:lvlJc w:val="left"/>
+      <w:pPr>
+        <w:ind w:left="5040" w:hanging="360"/>
+      </w:pPr>
+      <w:rPr>
+        <w:rFonts w:ascii="Symbol" w:hAnsi="Symbol" w:hint="default"/>
+      </w:rPr>
+    </w:lvl>
+    <w:lvl w:ilvl="7" w:tplc="04090003" w:tentative="1">
+      <w:start w:val="1"/>
+      <w:numFmt w:val="bullet"/>
+      <w:lvlText w:val="o"/>
+      <w:lvlJc w:val="left"/>
+      <w:pPr>
+        <w:ind w:left="5760" w:hanging="360"/>
+      </w:pPr>
+      <w:rPr>
+        <w:rFonts w:ascii="Courier New" w:hAnsi="Courier New" w:cs="Courier New" w:hint="default"/>
+      </w:rPr>
+    </w:lvl>
+    <w:lvl w:ilvl="8" w:tplc="04090005" w:tentative="1">
+      <w:start w:val="1"/>
+      <w:numFmt w:val="bullet"/>
+      <w:lvlText w:val=""/>
+      <w:lvlJc w:val="left"/>
+      <w:pPr>
+        <w:ind w:left="6480" w:hanging="360"/>
+      </w:pPr>
+      <w:rPr>
+        <w:rFonts w:ascii="Wingdings" w:hAnsi="Wingdings" w:hint="default"/>
+      </w:rPr>
+    </w:lvl>
+  </w:abstractNum>
   <w:num w:numId="1" w16cid:durableId="635455704">
+    <w:abstractNumId w:val="9"/>
+  </w:num>
+  <w:num w:numId="2" w16cid:durableId="2003270469">
+    <w:abstractNumId w:val="18"/>
+  </w:num>
+  <w:num w:numId="3" w16cid:durableId="2013871855">
+    <w:abstractNumId w:val="4"/>
+  </w:num>
+  <w:num w:numId="4" w16cid:durableId="13578416">
+    <w:abstractNumId w:val="5"/>
+  </w:num>
+  <w:num w:numId="5" w16cid:durableId="1248349983">
+    <w:abstractNumId w:val="7"/>
+  </w:num>
+  <w:num w:numId="6" w16cid:durableId="800802096">
+    <w:abstractNumId w:val="3"/>
+  </w:num>
+  <w:num w:numId="7" w16cid:durableId="1738279777">
+    <w:abstractNumId w:val="11"/>
+  </w:num>
+  <w:num w:numId="8" w16cid:durableId="1048797323">
+    <w:abstractNumId w:val="1"/>
+  </w:num>
+  <w:num w:numId="9" w16cid:durableId="1454327641">
+    <w:abstractNumId w:val="16"/>
+  </w:num>
+  <w:num w:numId="10" w16cid:durableId="1562641112">
+    <w:abstractNumId w:val="8"/>
+  </w:num>
+  <w:num w:numId="11" w16cid:durableId="1226334590">
+    <w:abstractNumId w:val="21"/>
+  </w:num>
+  <w:num w:numId="12" w16cid:durableId="1226800611">
+    <w:abstractNumId w:val="13"/>
+  </w:num>
+  <w:num w:numId="13" w16cid:durableId="2076049875">
+    <w:abstractNumId w:val="6"/>
+  </w:num>
+  <w:num w:numId="14" w16cid:durableId="620958220">
+    <w:abstractNumId w:val="19"/>
+  </w:num>
+  <w:num w:numId="15" w16cid:durableId="1486704740">
+    <w:abstractNumId w:val="12"/>
+  </w:num>
+  <w:num w:numId="16" w16cid:durableId="1434520135">
+    <w:abstractNumId w:val="20"/>
+  </w:num>
+  <w:num w:numId="17" w16cid:durableId="713850641">
+    <w:abstractNumId w:val="17"/>
+  </w:num>
+  <w:num w:numId="18" w16cid:durableId="25370658">
+    <w:abstractNumId w:val="15"/>
+  </w:num>
+  <w:num w:numId="19" w16cid:durableId="190529985">
+    <w:abstractNumId w:val="10"/>
+  </w:num>
+  <w:num w:numId="20" w16cid:durableId="519583997">
+    <w:abstractNumId w:val="0"/>
+  </w:num>
+  <w:num w:numId="21" w16cid:durableId="61291974">
     <w:abstractNumId w:val="2"/>
   </w:num>
-  <w:num w:numId="2" w16cid:durableId="2003270469">
-    <w:abstractNumId w:val="3"/>
-  </w:num>
-  <w:num w:numId="3" w16cid:durableId="2013871855">
-    <w:abstractNumId w:val="0"/>
-  </w:num>
-  <w:num w:numId="4" w16cid:durableId="13578416">
-    <w:abstractNumId w:val="1"/>
+  <w:num w:numId="22" w16cid:durableId="1239443541">
+    <w:abstractNumId w:val="14"/>
   </w:num>
 </w:numbering>
 </file>
@@ -2956,6 +7270,7 @@
   <w:style w:type="character" w:default="1" w:styleId="DefaultParagraphFont">
     <w:name w:val="Default Paragraph Font"/>
     <w:uiPriority w:val="1"/>
+    <w:semiHidden/>
     <w:unhideWhenUsed/>
   </w:style>
   <w:style w:type="table" w:default="1" w:styleId="TableNormal">
@@ -3440,6 +7755,25 @@
       <w:lang w:val="en-US"/>
     </w:rPr>
   </w:style>
+  <w:style w:type="table" w:styleId="TableGrid">
+    <w:name w:val="Table Grid"/>
+    <w:basedOn w:val="TableNormal"/>
+    <w:uiPriority w:val="39"/>
+    <w:rsid w:val="00212660"/>
+    <w:pPr>
+      <w:spacing w:after="0" w:line="240" w:lineRule="auto"/>
+    </w:pPr>
+    <w:tblPr>
+      <w:tblBorders>
+        <w:top w:val="single" w:sz="4" w:space="0" w:color="auto"/>
+        <w:left w:val="single" w:sz="4" w:space="0" w:color="auto"/>
+        <w:bottom w:val="single" w:sz="4" w:space="0" w:color="auto"/>
+        <w:right w:val="single" w:sz="4" w:space="0" w:color="auto"/>
+        <w:insideH w:val="single" w:sz="4" w:space="0" w:color="auto"/>
+        <w:insideV w:val="single" w:sz="4" w:space="0" w:color="auto"/>
+      </w:tblBorders>
+    </w:tblPr>
+  </w:style>
 </w:styles>
 </file>
 

</xml_diff>

<commit_message>
Updating activity details & Adding Gantt Chart
</commit_message>
<xml_diff>
--- a/Project Plan.docx
+++ b/Project Plan.docx
@@ -55,6 +55,12 @@
           <w:lang w:val="vi-VN"/>
         </w:rPr>
         <w:t xml:space="preserve"> Castanares </w:t>
+      </w:r>
+      <w:r>
+        <w:rPr>
+          <w:lang w:val="vi-VN"/>
+        </w:rPr>
+        <w:t xml:space="preserve">– s5259144 </w:t>
       </w:r>
     </w:p>
     <w:p/>
@@ -1209,7 +1215,7 @@
       <w:pPr>
         <w:jc w:val="both"/>
         <w:rPr>
-          <w:lang w:val="vi-VN"/>
+          <w:lang w:val="en-US"/>
         </w:rPr>
       </w:pPr>
       <w:r>
@@ -1285,7 +1291,33 @@
         <w:rPr>
           <w:lang w:val="en-US"/>
         </w:rPr>
-        <w:t>for the clients. The software would</w:t>
+        <w:t>for the clients</w:t>
+      </w:r>
+      <w:r>
+        <w:rPr>
+          <w:lang w:val="vi-VN"/>
+        </w:rPr>
+        <w:t xml:space="preserve"> and will be run and implemented in 12 weeks</w:t>
+      </w:r>
+      <w:r>
+        <w:rPr>
+          <w:lang w:val="en-US"/>
+        </w:rPr>
+        <w:t xml:space="preserve">. </w:t>
+      </w:r>
+    </w:p>
+    <w:p>
+      <w:pPr>
+        <w:jc w:val="both"/>
+        <w:rPr>
+          <w:lang w:val="vi-VN"/>
+        </w:rPr>
+      </w:pPr>
+      <w:r>
+        <w:rPr>
+          <w:lang w:val="en-US"/>
+        </w:rPr>
+        <w:t>The software would</w:t>
       </w:r>
       <w:r>
         <w:rPr>
@@ -1293,14 +1325,12 @@
         </w:rPr>
         <w:t xml:space="preserve"> </w:t>
       </w:r>
-      <w:proofErr w:type="gramStart"/>
-      <w:r>
-        <w:rPr>
-          <w:lang w:val="vi-VN"/>
-        </w:rPr>
-        <w:t>enables</w:t>
-      </w:r>
-      <w:proofErr w:type="gramEnd"/>
+      <w:r>
+        <w:rPr>
+          <w:lang w:val="vi-VN"/>
+        </w:rPr>
+        <w:t>enable</w:t>
+      </w:r>
       <w:r>
         <w:rPr>
           <w:lang w:val="vi-VN"/>
@@ -1495,7 +1525,6 @@
       </w:pPr>
       <w:bookmarkStart w:id="2" w:name="_Toc46748290"/>
       <w:r>
-        <w:lastRenderedPageBreak/>
         <w:t>Document content</w:t>
       </w:r>
       <w:bookmarkEnd w:id="2"/>
@@ -1932,7 +1961,7 @@
           </w:tcPr>
           <w:p>
             <w:r>
-              <w:t>1</w:t>
+              <w:t>5</w:t>
             </w:r>
           </w:p>
         </w:tc>
@@ -1983,7 +2012,7 @@
           </w:tcPr>
           <w:p>
             <w:r>
-              <w:t>2</w:t>
+              <w:t>10</w:t>
             </w:r>
           </w:p>
         </w:tc>
@@ -2040,7 +2069,7 @@
           </w:tcPr>
           <w:p>
             <w:r>
-              <w:t>1</w:t>
+              <w:t>4</w:t>
             </w:r>
           </w:p>
         </w:tc>
@@ -2121,7 +2150,7 @@
           </w:tcPr>
           <w:p>
             <w:r>
-              <w:t>2</w:t>
+              <w:t>7</w:t>
             </w:r>
           </w:p>
         </w:tc>
@@ -2195,11 +2224,7 @@
           <w:tcPr>
             <w:tcW w:w="1800" w:type="dxa"/>
           </w:tcPr>
-          <w:p>
-            <w:r>
-              <w:t>5</w:t>
-            </w:r>
-          </w:p>
+          <w:p/>
         </w:tc>
       </w:tr>
       <w:tr>
@@ -2278,7 +2303,7 @@
           </w:tcPr>
           <w:p>
             <w:r>
-              <w:t>2</w:t>
+              <w:t>7</w:t>
             </w:r>
           </w:p>
         </w:tc>
@@ -2384,7 +2409,7 @@
           </w:tcPr>
           <w:p>
             <w:r>
-              <w:t>3</w:t>
+              <w:t>7</w:t>
             </w:r>
           </w:p>
         </w:tc>
@@ -2433,11 +2458,7 @@
           <w:tcPr>
             <w:tcW w:w="1800" w:type="dxa"/>
           </w:tcPr>
-          <w:p>
-            <w:r>
-              <w:t>10</w:t>
-            </w:r>
-          </w:p>
+          <w:p/>
         </w:tc>
       </w:tr>
       <w:tr>
@@ -2496,13 +2517,7 @@
               <w:ind w:left="248" w:hanging="240"/>
             </w:pPr>
             <w:r>
-              <w:t>H</w:t>
-            </w:r>
-            <w:r>
-              <w:t>ow the users are supposed</w:t>
-            </w:r>
-            <w:r>
-              <w:t xml:space="preserve"> to </w:t>
+              <w:t xml:space="preserve">How the users are supposed to </w:t>
             </w:r>
             <w:r>
               <w:t>interact with or use the program</w:t>
@@ -2540,7 +2555,7 @@
           </w:tcPr>
           <w:p>
             <w:r>
-              <w:t>2</w:t>
+              <w:t>6</w:t>
             </w:r>
           </w:p>
         </w:tc>
@@ -2634,7 +2649,7 @@
           </w:tcPr>
           <w:p>
             <w:r>
-              <w:t>2</w:t>
+              <w:t>5</w:t>
             </w:r>
           </w:p>
         </w:tc>
@@ -2649,6 +2664,7 @@
               <w:jc w:val="center"/>
             </w:pPr>
             <w:r>
+              <w:lastRenderedPageBreak/>
               <w:t>2.2.3</w:t>
             </w:r>
           </w:p>
@@ -2689,7 +2705,7 @@
           </w:tcPr>
           <w:p>
             <w:r>
-              <w:t>3</w:t>
+              <w:t>6</w:t>
             </w:r>
           </w:p>
         </w:tc>
@@ -2704,7 +2720,6 @@
               <w:jc w:val="center"/>
             </w:pPr>
             <w:r>
-              <w:lastRenderedPageBreak/>
               <w:t>2.2.4</w:t>
             </w:r>
           </w:p>
@@ -2753,7 +2768,7 @@
           </w:tcPr>
           <w:p>
             <w:r>
-              <w:t>3</w:t>
+              <w:t>11</w:t>
             </w:r>
           </w:p>
         </w:tc>
@@ -2808,7 +2823,7 @@
           </w:tcPr>
           <w:p>
             <w:r>
-              <w:t>4</w:t>
+              <w:t>10</w:t>
             </w:r>
           </w:p>
         </w:tc>
@@ -3007,7 +3022,11 @@
           <w:tcPr>
             <w:tcW w:w="1800" w:type="dxa"/>
           </w:tcPr>
-          <w:p/>
+          <w:p>
+            <w:r>
+              <w:t>5</w:t>
+            </w:r>
+          </w:p>
         </w:tc>
       </w:tr>
       <w:tr>
@@ -3079,22 +3098,7 @@
               <w:ind w:left="257" w:hanging="257"/>
             </w:pPr>
             <w:r>
-              <w:t>S</w:t>
-            </w:r>
-            <w:r>
-              <w:t>tandardiz</w:t>
-            </w:r>
-            <w:r>
-              <w:t>ing</w:t>
-            </w:r>
-            <w:r>
-              <w:t xml:space="preserve"> the data </w:t>
-            </w:r>
-            <w:r>
-              <w:t xml:space="preserve">input and variable </w:t>
-            </w:r>
-            <w:r>
-              <w:t>formats homogeneously between different variables</w:t>
+              <w:t>Standardizing the data input and variable formats homogeneously between different variables</w:t>
             </w:r>
           </w:p>
         </w:tc>
@@ -3102,7 +3106,11 @@
           <w:tcPr>
             <w:tcW w:w="1800" w:type="dxa"/>
           </w:tcPr>
-          <w:p/>
+          <w:p>
+            <w:r>
+              <w:t>3</w:t>
+            </w:r>
+          </w:p>
         </w:tc>
       </w:tr>
       <w:tr>
@@ -3201,7 +3209,11 @@
           <w:tcPr>
             <w:tcW w:w="1800" w:type="dxa"/>
           </w:tcPr>
-          <w:p/>
+          <w:p>
+            <w:r>
+              <w:t>6</w:t>
+            </w:r>
+          </w:p>
         </w:tc>
       </w:tr>
       <w:tr>
@@ -3380,7 +3392,11 @@
           <w:tcPr>
             <w:tcW w:w="1800" w:type="dxa"/>
           </w:tcPr>
-          <w:p/>
+          <w:p>
+            <w:r>
+              <w:t>10</w:t>
+            </w:r>
+          </w:p>
         </w:tc>
       </w:tr>
       <w:tr>
@@ -3393,6 +3409,7 @@
               <w:jc w:val="center"/>
             </w:pPr>
             <w:r>
+              <w:lastRenderedPageBreak/>
               <w:t>3.2.2</w:t>
             </w:r>
           </w:p>
@@ -3456,7 +3473,11 @@
           <w:tcPr>
             <w:tcW w:w="1800" w:type="dxa"/>
           </w:tcPr>
-          <w:p/>
+          <w:p>
+            <w:r>
+              <w:t>6</w:t>
+            </w:r>
+          </w:p>
         </w:tc>
       </w:tr>
       <w:tr>
@@ -3516,14 +3537,7 @@
               <w:rPr>
                 <w:lang w:val="vi-VN"/>
               </w:rPr>
-              <w:t xml:space="preserve"> the appropriate types of visualization widgets and customize the appeareance to align with the </w:t>
-            </w:r>
-            <w:r>
-              <w:rPr>
-                <w:lang w:val="vi-VN"/>
-              </w:rPr>
-              <w:lastRenderedPageBreak/>
-              <w:t>application’s design (colors, fonts, legends, labels)</w:t>
+              <w:t xml:space="preserve"> the appropriate types of visualization widgets and customize the appeareance to align with the application’s design (colors, fonts, legends, labels)</w:t>
             </w:r>
           </w:p>
           <w:p>
@@ -3564,7 +3578,11 @@
           <w:tcPr>
             <w:tcW w:w="1800" w:type="dxa"/>
           </w:tcPr>
-          <w:p/>
+          <w:p>
+            <w:r>
+              <w:t>5</w:t>
+            </w:r>
+          </w:p>
         </w:tc>
       </w:tr>
       <w:tr>
@@ -3660,7 +3678,11 @@
           <w:tcPr>
             <w:tcW w:w="1800" w:type="dxa"/>
           </w:tcPr>
-          <w:p/>
+          <w:p>
+            <w:r>
+              <w:t>11</w:t>
+            </w:r>
+          </w:p>
         </w:tc>
       </w:tr>
       <w:tr>
@@ -3750,7 +3772,11 @@
           <w:tcPr>
             <w:tcW w:w="1800" w:type="dxa"/>
           </w:tcPr>
-          <w:p/>
+          <w:p>
+            <w:r>
+              <w:t>60</w:t>
+            </w:r>
+          </w:p>
         </w:tc>
       </w:tr>
       <w:tr>
@@ -3805,7 +3831,11 @@
           <w:tcPr>
             <w:tcW w:w="1800" w:type="dxa"/>
           </w:tcPr>
-          <w:p/>
+          <w:p>
+            <w:r>
+              <w:t>18</w:t>
+            </w:r>
+          </w:p>
         </w:tc>
       </w:tr>
       <w:tr>
@@ -3903,7 +3933,11 @@
           <w:tcPr>
             <w:tcW w:w="1800" w:type="dxa"/>
           </w:tcPr>
-          <w:p/>
+          <w:p>
+            <w:r>
+              <w:t>3</w:t>
+            </w:r>
+          </w:p>
         </w:tc>
       </w:tr>
       <w:tr>
@@ -3970,16 +4004,14 @@
           <w:tcPr>
             <w:tcW w:w="1800" w:type="dxa"/>
           </w:tcPr>
-          <w:p/>
+          <w:p>
+            <w:r>
+              <w:t>9</w:t>
+            </w:r>
+          </w:p>
         </w:tc>
       </w:tr>
     </w:tbl>
-    <w:p/>
-    <w:p>
-      <w:pPr>
-        <w:pStyle w:val="ListParagraph"/>
-      </w:pPr>
-    </w:p>
     <w:p>
       <w:pPr>
         <w:jc w:val="both"/>
@@ -3988,60 +4020,6 @@
           <w:color w:val="FF0000"/>
         </w:rPr>
       </w:pPr>
-      <w:r>
-        <w:rPr>
-          <w:i/>
-          <w:color w:val="FF0000"/>
-        </w:rPr>
-        <w:t>From your WBS, define the activities required for your project. You will revise this document and add more detail for part</w:t>
-      </w:r>
-      <w:r>
-        <w:rPr>
-          <w:i/>
-          <w:color w:val="FF0000"/>
-        </w:rPr>
-        <w:t xml:space="preserve"> B as you discover more about the project.</w:t>
-      </w:r>
-    </w:p>
-    <w:p>
-      <w:pPr>
-        <w:jc w:val="both"/>
-        <w:rPr>
-          <w:i/>
-          <w:color w:val="FF0000"/>
-        </w:rPr>
-      </w:pPr>
-      <w:r>
-        <w:rPr>
-          <w:i/>
-          <w:color w:val="FF0000"/>
-        </w:rPr>
-        <w:t>Each activity should be clearly identified by a number and should match up to your Gantt chart. You should provide some estimations for the time you think each activity will take. This should make it easy to prepare your Gantt chart.</w:t>
-      </w:r>
-    </w:p>
-    <w:p>
-      <w:pPr>
-        <w:jc w:val="both"/>
-        <w:rPr>
-          <w:i/>
-          <w:color w:val="FF0000"/>
-        </w:rPr>
-      </w:pPr>
-      <w:r>
-        <w:rPr>
-          <w:iCs/>
-          <w:color w:val="FF0000"/>
-        </w:rPr>
-        <w:t>Give</w:t>
-      </w:r>
-      <w:r>
-        <w:rPr>
-          <w:iCs/>
-          <w:color w:val="FF0000"/>
-          <w:lang w:val="vi-VN"/>
-        </w:rPr>
-        <w:t xml:space="preserve"> 2-3 sentences to explain the activity in detail</w:t>
-      </w:r>
       <w:r>
         <w:br w:type="page"/>
       </w:r>
@@ -4061,46 +4039,20 @@
       </w:r>
       <w:bookmarkEnd w:id="5"/>
     </w:p>
-    <w:p>
-      <w:pPr>
-        <w:pStyle w:val="ListParagraph"/>
-        <w:ind w:left="432"/>
-      </w:pPr>
-    </w:p>
-    <w:p>
-      <w:pPr>
-        <w:rPr>
-          <w:i/>
-          <w:color w:val="FF0000"/>
-        </w:rPr>
-      </w:pPr>
-      <w:r>
-        <w:rPr>
-          <w:i/>
-          <w:color w:val="FF0000"/>
-        </w:rPr>
-        <w:t>This section should contain your Gantt chart. The items in the Gantt chart should match the activity definition from section 3.</w:t>
-      </w:r>
-      <w:r>
-        <w:rPr>
-          <w:i/>
-          <w:color w:val="FF0000"/>
-        </w:rPr>
-        <w:t xml:space="preserve"> You should also submit your Gantt chart file separately.</w:t>
-      </w:r>
-    </w:p>
-    <w:p/>
     <w:p/>
     <w:p>
+      <w:pPr>
+        <w:ind w:left="-600"/>
+      </w:pPr>
       <w:r>
         <w:rPr>
           <w:noProof/>
         </w:rPr>
         <w:drawing>
-          <wp:inline distT="0" distB="0" distL="0" distR="0" wp14:anchorId="498D20F0" wp14:editId="549C16E9">
-            <wp:extent cx="5731510" cy="5558790"/>
-            <wp:effectExtent l="0" t="0" r="2540" b="3810"/>
-            <wp:docPr id="124195743" name="Picture 1" descr="A screenshot of a project plan&#10;&#10;Description automatically generated"/>
+          <wp:inline distT="0" distB="0" distL="0" distR="0" wp14:anchorId="264DF9C1" wp14:editId="750B996B">
+            <wp:extent cx="6731486" cy="4733615"/>
+            <wp:effectExtent l="0" t="0" r="0" b="0"/>
+            <wp:docPr id="973361894" name="Picture 2"/>
             <wp:cNvGraphicFramePr>
               <a:graphicFrameLocks xmlns:a="http://schemas.openxmlformats.org/drawingml/2006/main" noChangeAspect="1"/>
             </wp:cNvGraphicFramePr>
@@ -4108,29 +4060,36 @@
               <a:graphicData uri="http://schemas.openxmlformats.org/drawingml/2006/picture">
                 <pic:pic xmlns:pic="http://schemas.openxmlformats.org/drawingml/2006/picture">
                   <pic:nvPicPr>
-                    <pic:cNvPr id="124195743" name="Picture 1" descr="A screenshot of a project plan&#10;&#10;Description automatically generated"/>
-                    <pic:cNvPicPr/>
+                    <pic:cNvPr id="0" name="Picture 2"/>
+                    <pic:cNvPicPr>
+                      <a:picLocks noChangeAspect="1" noChangeArrowheads="1"/>
+                    </pic:cNvPicPr>
                   </pic:nvPicPr>
                   <pic:blipFill>
-                    <a:blip r:embed="rId7">
+                    <a:blip r:embed="rId7" cstate="print">
                       <a:extLst>
                         <a:ext uri="{28A0092B-C50C-407E-A947-70E740481C1C}">
                           <a14:useLocalDpi xmlns:a14="http://schemas.microsoft.com/office/drawing/2010/main" val="0"/>
                         </a:ext>
                       </a:extLst>
                     </a:blip>
+                    <a:srcRect/>
                     <a:stretch>
                       <a:fillRect/>
                     </a:stretch>
                   </pic:blipFill>
-                  <pic:spPr>
+                  <pic:spPr bwMode="auto">
                     <a:xfrm>
                       <a:off x="0" y="0"/>
-                      <a:ext cx="5731510" cy="5558790"/>
+                      <a:ext cx="6736830" cy="4737373"/>
                     </a:xfrm>
                     <a:prstGeom prst="rect">
                       <a:avLst/>
                     </a:prstGeom>
+                    <a:noFill/>
+                    <a:ln>
+                      <a:noFill/>
+                    </a:ln>
                   </pic:spPr>
                 </pic:pic>
               </a:graphicData>
@@ -4139,11 +4098,12 @@
         </w:drawing>
       </w:r>
     </w:p>
+    <w:p/>
+    <w:p/>
     <w:sectPr>
-      <w:pgSz w:w="11906" w:h="16838"/>
-      <w:pgMar w:top="1440" w:right="1440" w:bottom="1440" w:left="1440" w:header="708" w:footer="708" w:gutter="0"/>
-      <w:cols w:space="708"/>
-      <w:docGrid w:linePitch="360"/>
+      <w:pgSz w:w="12240" w:h="15840"/>
+      <w:pgMar w:top="1440" w:right="1440" w:bottom="1440" w:left="1440" w:header="720" w:footer="720" w:gutter="0"/>
+      <w:cols w:space="720"/>
     </w:sectPr>
   </w:body>
 </w:document>

</xml_diff>